<commit_message>
Refined spec, added mapping to implementation (made into plug-in project)
</commit_message>
<xml_diff>
--- a/JSizzle-Demo/doc/ZModel.docx
+++ b/JSizzle-Demo/doc/ZModel.docx
@@ -73,6 +73,8 @@
         </w:rPr>
         <w:t>]</w:t>
       </w:r>
+      <w:bookmarkStart w:id="0" w:name="_GoBack"/>
+      <w:bookmarkEnd w:id="0"/>
     </w:p>
     <w:p>
       <w:pPr>
@@ -337,7 +339,7 @@
           <w:rFonts w:ascii="Segoe Print" w:hAnsi="Segoe Print"/>
           <w:i/>
         </w:rPr>
-        <w:t>Matrix</w:t>
+        <w:t>Address</w:t>
       </w:r>
       <w:r>
         <w:rPr>
@@ -389,6 +391,218 @@
         <w:ind w:left="720"/>
         <w:rPr>
           <w:rFonts w:ascii="Segoe Print" w:hAnsi="Segoe Print"/>
+        </w:rPr>
+      </w:pPr>
+      <w:r>
+        <w:rPr>
+          <w:rFonts w:ascii="Segoe Print" w:hAnsi="Segoe Print"/>
+        </w:rPr>
+        <w:t xml:space="preserve">categoryItems : Category </w:t>
+      </w:r>
+      <w:r>
+        <w:rPr>
+          <w:rFonts w:ascii="Cambria Math" w:hAnsi="Cambria Math" w:cs="Cambria Math"/>
+        </w:rPr>
+        <w:t>⇸</w:t>
+      </w:r>
+      <w:r>
+        <w:rPr>
+          <w:rFonts w:ascii="Segoe Print" w:hAnsi="Segoe Print"/>
+        </w:rPr>
+        <w:t xml:space="preserve"> Name</w:t>
+      </w:r>
+    </w:p>
+    <w:p>
+      <w:pPr>
+        <w:pStyle w:val="ZMid"/>
+        <w:ind w:left="720" w:right="4513"/>
+        <w:rPr>
+          <w:rFonts w:ascii="Segoe Print" w:hAnsi="Segoe Print"/>
+        </w:rPr>
+      </w:pPr>
+    </w:p>
+    <w:p>
+      <w:pPr>
+        <w:pStyle w:val="ZBoxBody"/>
+        <w:tabs>
+          <w:tab w:val="left" w:pos="940"/>
+          <w:tab w:val="left" w:pos="1160"/>
+          <w:tab w:val="left" w:pos="1380"/>
+          <w:tab w:val="left" w:pos="1600"/>
+          <w:tab w:val="left" w:pos="1820"/>
+          <w:tab w:val="left" w:pos="2040"/>
+          <w:tab w:val="left" w:pos="2260"/>
+          <w:tab w:val="left" w:pos="2480"/>
+          <w:tab w:val="left" w:pos="2700"/>
+          <w:tab w:val="left" w:pos="2920"/>
+          <w:tab w:val="left" w:pos="3140"/>
+          <w:tab w:val="left" w:pos="3360"/>
+          <w:tab w:val="left" w:pos="3580"/>
+          <w:tab w:val="left" w:pos="3800"/>
+          <w:tab w:val="left" w:pos="4020"/>
+          <w:tab w:val="left" w:pos="4240"/>
+          <w:tab w:val="left" w:pos="4460"/>
+          <w:tab w:val="left" w:pos="4680"/>
+          <w:tab w:val="left" w:pos="4900"/>
+          <w:tab w:val="left" w:pos="5120"/>
+          <w:tab w:val="left" w:pos="5340"/>
+          <w:tab w:val="left" w:pos="5560"/>
+          <w:tab w:val="left" w:pos="5780"/>
+          <w:tab w:val="left" w:pos="6000"/>
+          <w:tab w:val="left" w:pos="6220"/>
+          <w:tab w:val="left" w:pos="6440"/>
+          <w:tab w:val="left" w:pos="6660"/>
+          <w:tab w:val="left" w:pos="6880"/>
+          <w:tab w:val="left" w:pos="7100"/>
+          <w:tab w:val="left" w:pos="7320"/>
+          <w:tab w:val="left" w:pos="7540"/>
+          <w:tab w:val="left" w:pos="7760"/>
+          <w:tab w:val="left" w:pos="7980"/>
+          <w:tab w:val="left" w:pos="8200"/>
+        </w:tabs>
+        <w:ind w:left="720"/>
+        <w:rPr>
+          <w:rFonts w:ascii="Segoe Print" w:hAnsi="Segoe Print"/>
+        </w:rPr>
+      </w:pPr>
+      <w:r>
+        <w:rPr>
+          <w:rFonts w:ascii="Cambria Math" w:hAnsi="Cambria Math" w:cs="Cambria Math"/>
+        </w:rPr>
+        <w:t>∀</w:t>
+      </w:r>
+      <w:r>
+        <w:rPr>
+          <w:rFonts w:ascii="Segoe Print" w:hAnsi="Segoe Print"/>
+          <w:i/>
+        </w:rPr>
+        <w:t xml:space="preserve">c : dom categoryItems </w:t>
+      </w:r>
+      <w:r>
+        <w:rPr>
+          <w:rFonts w:ascii="Cambria Math" w:hAnsi="Cambria Math" w:cs="Cambria Math"/>
+        </w:rPr>
+        <w:t>⦁</w:t>
+      </w:r>
+      <w:r>
+        <w:rPr>
+          <w:rFonts w:ascii="Segoe Print" w:hAnsi="Segoe Print"/>
+          <w:i/>
+        </w:rPr>
+        <w:t xml:space="preserve"> categoryItems c</w:t>
+      </w:r>
+      <w:r>
+        <w:rPr>
+          <w:rFonts w:ascii="Segoe Print" w:hAnsi="Segoe Print"/>
+        </w:rPr>
+        <w:t xml:space="preserve"> </w:t>
+      </w:r>
+      <w:r>
+        <w:rPr>
+          <w:rFonts w:ascii="Cambria Math" w:hAnsi="Cambria Math" w:cs="Cambria Math"/>
+        </w:rPr>
+        <w:t>∈</w:t>
+      </w:r>
+      <w:r>
+        <w:rPr>
+          <w:rFonts w:ascii="Segoe Print" w:hAnsi="Segoe Print"/>
+        </w:rPr>
+        <w:t xml:space="preserve"> ran </w:t>
+      </w:r>
+      <w:r>
+        <w:rPr>
+          <w:rFonts w:ascii="Segoe Print" w:hAnsi="Segoe Print"/>
+          <w:i/>
+        </w:rPr>
+        <w:t>c.items</w:t>
+      </w:r>
+    </w:p>
+    <w:p>
+      <w:pPr>
+        <w:pStyle w:val="ZSchBottom"/>
+        <w:ind w:left="720"/>
+        <w:rPr>
+          <w:rFonts w:ascii="Segoe Print" w:hAnsi="Segoe Print"/>
+        </w:rPr>
+      </w:pPr>
+    </w:p>
+    <w:p>
+      <w:pPr>
+        <w:pStyle w:val="ZSchTop"/>
+        <w:tabs>
+          <w:tab w:val="left" w:pos="720"/>
+          <w:tab w:val="left" w:pos="8306"/>
+        </w:tabs>
+        <w:ind w:left="604"/>
+        <w:rPr>
+          <w:rFonts w:ascii="Segoe Print" w:hAnsi="Segoe Print"/>
+          <w:u w:val="single"/>
+        </w:rPr>
+      </w:pPr>
+      <w:r>
+        <w:rPr>
+          <w:rFonts w:ascii="Segoe Print" w:hAnsi="Segoe Print"/>
+          <w:u w:val="single"/>
+        </w:rPr>
+        <w:tab/>
+      </w:r>
+      <w:r>
+        <w:rPr>
+          <w:rFonts w:ascii="Segoe Print" w:hAnsi="Segoe Print"/>
+          <w:i/>
+        </w:rPr>
+        <w:t>Matrix</w:t>
+      </w:r>
+      <w:r>
+        <w:rPr>
+          <w:rFonts w:ascii="Segoe Print" w:hAnsi="Segoe Print"/>
+          <w:u w:val="single"/>
+        </w:rPr>
+        <w:tab/>
+      </w:r>
+    </w:p>
+    <w:p>
+      <w:pPr>
+        <w:pStyle w:val="ZBoxBody"/>
+        <w:tabs>
+          <w:tab w:val="left" w:pos="940"/>
+          <w:tab w:val="left" w:pos="1160"/>
+          <w:tab w:val="left" w:pos="1380"/>
+          <w:tab w:val="left" w:pos="1600"/>
+          <w:tab w:val="left" w:pos="1820"/>
+          <w:tab w:val="left" w:pos="2040"/>
+          <w:tab w:val="left" w:pos="2260"/>
+          <w:tab w:val="left" w:pos="2480"/>
+          <w:tab w:val="left" w:pos="2700"/>
+          <w:tab w:val="left" w:pos="2920"/>
+          <w:tab w:val="left" w:pos="3140"/>
+          <w:tab w:val="left" w:pos="3360"/>
+          <w:tab w:val="left" w:pos="3580"/>
+          <w:tab w:val="left" w:pos="3800"/>
+          <w:tab w:val="left" w:pos="4020"/>
+          <w:tab w:val="left" w:pos="4240"/>
+          <w:tab w:val="left" w:pos="4460"/>
+          <w:tab w:val="left" w:pos="4680"/>
+          <w:tab w:val="left" w:pos="4900"/>
+          <w:tab w:val="left" w:pos="5120"/>
+          <w:tab w:val="left" w:pos="5340"/>
+          <w:tab w:val="left" w:pos="5560"/>
+          <w:tab w:val="left" w:pos="5780"/>
+          <w:tab w:val="left" w:pos="6000"/>
+          <w:tab w:val="left" w:pos="6220"/>
+          <w:tab w:val="left" w:pos="6440"/>
+          <w:tab w:val="left" w:pos="6660"/>
+          <w:tab w:val="left" w:pos="6880"/>
+          <w:tab w:val="left" w:pos="7100"/>
+          <w:tab w:val="left" w:pos="7320"/>
+          <w:tab w:val="left" w:pos="7540"/>
+          <w:tab w:val="left" w:pos="7760"/>
+          <w:tab w:val="left" w:pos="7980"/>
+          <w:tab w:val="left" w:pos="8200"/>
+        </w:tabs>
+        <w:ind w:left="720"/>
+        <w:rPr>
+          <w:rFonts w:ascii="Segoe Print" w:hAnsi="Segoe Print"/>
           <w:i/>
         </w:rPr>
       </w:pPr>
@@ -487,34 +701,9 @@
       <w:r>
         <w:rPr>
           <w:rFonts w:ascii="Segoe Print" w:hAnsi="Segoe Print"/>
-        </w:rPr>
-        <w:t>(</w:t>
-      </w:r>
-      <w:r>
-        <w:rPr>
-          <w:rFonts w:ascii="Segoe Print" w:hAnsi="Segoe Print"/>
           <w:i/>
         </w:rPr>
-        <w:t xml:space="preserve">Category </w:t>
-      </w:r>
-      <w:r>
-        <w:rPr>
-          <w:rFonts w:ascii="Cambria Math" w:hAnsi="Cambria Math" w:cs="Cambria Math"/>
-        </w:rPr>
-        <w:t>⇸</w:t>
-      </w:r>
-      <w:r>
-        <w:rPr>
-          <w:rFonts w:ascii="Segoe Print" w:hAnsi="Segoe Print"/>
-          <w:i/>
-        </w:rPr>
-        <w:t xml:space="preserve"> Name</w:t>
-      </w:r>
-      <w:r>
-        <w:rPr>
-          <w:rFonts w:ascii="Segoe Print" w:hAnsi="Segoe Print"/>
-        </w:rPr>
-        <w:t>)</w:t>
+        <w:t>Address</w:t>
       </w:r>
       <w:r>
         <w:rPr>
@@ -602,7 +791,7 @@
           <w:rFonts w:ascii="Segoe Print" w:hAnsi="Segoe Print"/>
           <w:i/>
         </w:rPr>
-        <w:t>address</w:t>
+        <w:t>a</w:t>
       </w:r>
       <w:r>
         <w:rPr>
@@ -640,21 +829,27 @@
           <w:rFonts w:ascii="Segoe Print" w:hAnsi="Segoe Print"/>
           <w:i/>
         </w:rPr>
-        <w:t>addr</w:t>
+        <w:t>a</w:t>
       </w:r>
       <w:r>
         <w:rPr>
           <w:rFonts w:ascii="Segoe Print" w:hAnsi="Segoe Print"/>
-          <w:i/>
-        </w:rPr>
-        <w:t>ess =</w:t>
+        </w:rPr>
+        <w:t>.</w:t>
       </w:r>
       <w:r>
         <w:rPr>
           <w:rFonts w:ascii="Segoe Print" w:hAnsi="Segoe Print"/>
           <w:i/>
         </w:rPr>
-        <w:t xml:space="preserve"> </w:t>
+        <w:t>categoryItems</w:t>
+      </w:r>
+      <w:r>
+        <w:rPr>
+          <w:rFonts w:ascii="Segoe Print" w:hAnsi="Segoe Print"/>
+          <w:i/>
+        </w:rPr>
+        <w:t xml:space="preserve"> = </w:t>
       </w:r>
       <w:r>
         <w:rPr>
@@ -669,148 +864,6 @@
           <w:i/>
         </w:rPr>
         <w:t>ories</w:t>
-      </w:r>
-    </w:p>
-    <w:p>
-      <w:pPr>
-        <w:pStyle w:val="ZBoxBody"/>
-        <w:tabs>
-          <w:tab w:val="left" w:pos="940"/>
-          <w:tab w:val="left" w:pos="1160"/>
-          <w:tab w:val="left" w:pos="1380"/>
-          <w:tab w:val="left" w:pos="1600"/>
-          <w:tab w:val="left" w:pos="1820"/>
-          <w:tab w:val="left" w:pos="2040"/>
-          <w:tab w:val="left" w:pos="2260"/>
-          <w:tab w:val="left" w:pos="2480"/>
-          <w:tab w:val="left" w:pos="2700"/>
-          <w:tab w:val="left" w:pos="2920"/>
-          <w:tab w:val="left" w:pos="3140"/>
-          <w:tab w:val="left" w:pos="3360"/>
-          <w:tab w:val="left" w:pos="3580"/>
-          <w:tab w:val="left" w:pos="3800"/>
-          <w:tab w:val="left" w:pos="4020"/>
-          <w:tab w:val="left" w:pos="4240"/>
-          <w:tab w:val="left" w:pos="4460"/>
-          <w:tab w:val="left" w:pos="4680"/>
-          <w:tab w:val="left" w:pos="4900"/>
-          <w:tab w:val="left" w:pos="5120"/>
-          <w:tab w:val="left" w:pos="5340"/>
-          <w:tab w:val="left" w:pos="5560"/>
-          <w:tab w:val="left" w:pos="5780"/>
-          <w:tab w:val="left" w:pos="6000"/>
-          <w:tab w:val="left" w:pos="6220"/>
-          <w:tab w:val="left" w:pos="6440"/>
-          <w:tab w:val="left" w:pos="6660"/>
-          <w:tab w:val="left" w:pos="6880"/>
-          <w:tab w:val="left" w:pos="7100"/>
-          <w:tab w:val="left" w:pos="7320"/>
-          <w:tab w:val="left" w:pos="7540"/>
-          <w:tab w:val="left" w:pos="7760"/>
-          <w:tab w:val="left" w:pos="7980"/>
-          <w:tab w:val="left" w:pos="8200"/>
-        </w:tabs>
-        <w:ind w:left="720"/>
-        <w:rPr>
-          <w:rFonts w:ascii="Segoe Print" w:hAnsi="Segoe Print"/>
-          <w:i/>
-        </w:rPr>
-      </w:pPr>
-      <w:r>
-        <w:rPr>
-          <w:rFonts w:ascii="Segoe Print" w:hAnsi="Segoe Print"/>
-          <w:i/>
-        </w:rPr>
-        <w:t xml:space="preserve">    </w:t>
-      </w:r>
-      <w:r>
-        <w:rPr>
-          <w:rFonts w:ascii="Cambria Math" w:hAnsi="Cambria Math" w:cs="Cambria Math"/>
-        </w:rPr>
-        <w:t>∧</w:t>
-      </w:r>
-      <w:r>
-        <w:rPr>
-          <w:rFonts w:ascii="Segoe Print" w:hAnsi="Segoe Print"/>
-          <w:i/>
-        </w:rPr>
-        <w:t xml:space="preserve"> </w:t>
-      </w:r>
-      <w:r>
-        <w:rPr>
-          <w:rFonts w:ascii="Segoe Print" w:hAnsi="Segoe Print"/>
-        </w:rPr>
-        <w:t>(</w:t>
-      </w:r>
-      <w:r>
-        <w:rPr>
-          <w:rFonts w:ascii="Cambria Math" w:hAnsi="Cambria Math" w:cs="Cambria Math"/>
-        </w:rPr>
-        <w:t>∀</w:t>
-      </w:r>
-      <w:r>
-        <w:rPr>
-          <w:rFonts w:ascii="Segoe Print" w:hAnsi="Segoe Print"/>
-          <w:i/>
-        </w:rPr>
-        <w:t xml:space="preserve">cn : address </w:t>
-      </w:r>
-      <w:r>
-        <w:rPr>
-          <w:rFonts w:ascii="Cambria Math" w:hAnsi="Cambria Math" w:cs="Cambria Math"/>
-        </w:rPr>
-        <w:t>⦁</w:t>
-      </w:r>
-      <w:r>
-        <w:rPr>
-          <w:rFonts w:ascii="Segoe Print" w:hAnsi="Segoe Print"/>
-          <w:i/>
-        </w:rPr>
-        <w:t xml:space="preserve"> cn</w:t>
-      </w:r>
-      <w:r>
-        <w:rPr>
-          <w:rFonts w:ascii="Segoe Print" w:hAnsi="Segoe Print"/>
-        </w:rPr>
-        <w:t xml:space="preserve">.2 </w:t>
-      </w:r>
-      <w:r>
-        <w:rPr>
-          <w:rFonts w:ascii="Cambria Math" w:hAnsi="Cambria Math" w:cs="Cambria Math"/>
-        </w:rPr>
-        <w:t>∈</w:t>
-      </w:r>
-      <w:r>
-        <w:rPr>
-          <w:rFonts w:ascii="Segoe Print" w:hAnsi="Segoe Print"/>
-        </w:rPr>
-        <w:t xml:space="preserve"> ran </w:t>
-      </w:r>
-      <w:r>
-        <w:rPr>
-          <w:rFonts w:ascii="Segoe Print" w:hAnsi="Segoe Print"/>
-          <w:i/>
-        </w:rPr>
-        <w:t>cn</w:t>
-      </w:r>
-      <w:r>
-        <w:rPr>
-          <w:rFonts w:ascii="Segoe Print" w:hAnsi="Segoe Print"/>
-        </w:rPr>
-        <w:t>.1</w:t>
-      </w:r>
-      <w:r>
-        <w:rPr>
-          <w:rFonts w:ascii="Segoe Print" w:hAnsi="Segoe Print"/>
-          <w:i/>
-        </w:rPr>
-        <w:t>.items</w:t>
-      </w:r>
-      <w:r>
-        <w:rPr>
-          <w:rFonts w:ascii="Segoe Print" w:hAnsi="Segoe Print"/>
-        </w:rPr>
-        <w:t>)</w:t>
       </w:r>
     </w:p>
     <w:p>
@@ -823,8 +876,11 @@
       </w:pPr>
     </w:p>
     <w:p>
-      <w:bookmarkStart w:id="0" w:name="_GoBack"/>
-      <w:bookmarkEnd w:id="0"/>
+      <w:pPr>
+        <w:rPr>
+          <w:rFonts w:ascii="Segoe Print" w:hAnsi="Segoe Print"/>
+        </w:rPr>
+      </w:pPr>
     </w:p>
     <w:sectPr>
       <w:pgSz w:w="11906" w:h="16838"/>
@@ -836,9 +892,254 @@
 </w:document>
 </file>
 
+<file path=word/endnotes.xml><?xml version="1.0" encoding="utf-8"?>
+<w:endnotes xmlns:wpc="http://schemas.microsoft.com/office/word/2010/wordprocessingCanvas" xmlns:mc="http://schemas.openxmlformats.org/markup-compatibility/2006" xmlns:o="urn:schemas-microsoft-com:office:office" xmlns:r="http://schemas.openxmlformats.org/officeDocument/2006/relationships" xmlns:m="http://schemas.openxmlformats.org/officeDocument/2006/math" xmlns:v="urn:schemas-microsoft-com:vml" xmlns:wp14="http://schemas.microsoft.com/office/word/2010/wordprocessingDrawing" xmlns:wp="http://schemas.openxmlformats.org/drawingml/2006/wordprocessingDrawing" xmlns:w10="urn:schemas-microsoft-com:office:word" xmlns:w="http://schemas.openxmlformats.org/wordprocessingml/2006/main" xmlns:w14="http://schemas.microsoft.com/office/word/2010/wordml" xmlns:wpg="http://schemas.microsoft.com/office/word/2010/wordprocessingGroup" xmlns:wpi="http://schemas.microsoft.com/office/word/2010/wordprocessingInk" xmlns:wne="http://schemas.microsoft.com/office/word/2006/wordml" xmlns:wps="http://schemas.microsoft.com/office/word/2010/wordprocessingShape" mc:Ignorable="w14 wp14">
+  <w:endnote w:type="separator" w:id="-1">
+    <w:p>
+      <w:pPr>
+        <w:spacing w:after="0" w:line="240" w:lineRule="auto"/>
+      </w:pPr>
+      <w:r>
+        <w:separator/>
+      </w:r>
+    </w:p>
+  </w:endnote>
+  <w:endnote w:type="continuationSeparator" w:id="0">
+    <w:p>
+      <w:pPr>
+        <w:spacing w:after="0" w:line="240" w:lineRule="auto"/>
+      </w:pPr>
+      <w:r>
+        <w:continuationSeparator/>
+      </w:r>
+    </w:p>
+  </w:endnote>
+</w:endnotes>
+</file>
+
+<file path=word/footnotes.xml><?xml version="1.0" encoding="utf-8"?>
+<w:footnotes xmlns:wpc="http://schemas.microsoft.com/office/word/2010/wordprocessingCanvas" xmlns:mc="http://schemas.openxmlformats.org/markup-compatibility/2006" xmlns:o="urn:schemas-microsoft-com:office:office" xmlns:r="http://schemas.openxmlformats.org/officeDocument/2006/relationships" xmlns:m="http://schemas.openxmlformats.org/officeDocument/2006/math" xmlns:v="urn:schemas-microsoft-com:vml" xmlns:wp14="http://schemas.microsoft.com/office/word/2010/wordprocessingDrawing" xmlns:wp="http://schemas.openxmlformats.org/drawingml/2006/wordprocessingDrawing" xmlns:w10="urn:schemas-microsoft-com:office:word" xmlns:w="http://schemas.openxmlformats.org/wordprocessingml/2006/main" xmlns:w14="http://schemas.microsoft.com/office/word/2010/wordml" xmlns:wpg="http://schemas.microsoft.com/office/word/2010/wordprocessingGroup" xmlns:wpi="http://schemas.microsoft.com/office/word/2010/wordprocessingInk" xmlns:wne="http://schemas.microsoft.com/office/word/2006/wordml" xmlns:wps="http://schemas.microsoft.com/office/word/2010/wordprocessingShape" mc:Ignorable="w14 wp14">
+  <w:footnote w:type="separator" w:id="-1">
+    <w:p>
+      <w:pPr>
+        <w:spacing w:after="0" w:line="240" w:lineRule="auto"/>
+      </w:pPr>
+      <w:r>
+        <w:separator/>
+      </w:r>
+    </w:p>
+  </w:footnote>
+  <w:footnote w:type="continuationSeparator" w:id="0">
+    <w:p>
+      <w:pPr>
+        <w:spacing w:after="0" w:line="240" w:lineRule="auto"/>
+      </w:pPr>
+      <w:r>
+        <w:continuationSeparator/>
+      </w:r>
+    </w:p>
+  </w:footnote>
+</w:footnotes>
+</file>
+
 <file path=word/numbering.xml><?xml version="1.0" encoding="utf-8"?>
 <w:numbering xmlns:wpc="http://schemas.microsoft.com/office/word/2010/wordprocessingCanvas" xmlns:mc="http://schemas.openxmlformats.org/markup-compatibility/2006" xmlns:o="urn:schemas-microsoft-com:office:office" xmlns:r="http://schemas.openxmlformats.org/officeDocument/2006/relationships" xmlns:m="http://schemas.openxmlformats.org/officeDocument/2006/math" xmlns:v="urn:schemas-microsoft-com:vml" xmlns:wp14="http://schemas.microsoft.com/office/word/2010/wordprocessingDrawing" xmlns:wp="http://schemas.openxmlformats.org/drawingml/2006/wordprocessingDrawing" xmlns:w10="urn:schemas-microsoft-com:office:word" xmlns:w="http://schemas.openxmlformats.org/wordprocessingml/2006/main" xmlns:w14="http://schemas.microsoft.com/office/word/2010/wordml" xmlns:wpg="http://schemas.microsoft.com/office/word/2010/wordprocessingGroup" xmlns:wpi="http://schemas.microsoft.com/office/word/2010/wordprocessingInk" xmlns:wne="http://schemas.microsoft.com/office/word/2006/wordml" xmlns:wps="http://schemas.microsoft.com/office/word/2010/wordprocessingShape" mc:Ignorable="w14 wp14">
   <w:abstractNum w:abstractNumId="0">
+    <w:nsid w:val="FFFFFF7C"/>
+    <w:multiLevelType w:val="singleLevel"/>
+    <w:tmpl w:val="0AA25462"/>
+    <w:lvl w:ilvl="0">
+      <w:start w:val="1"/>
+      <w:numFmt w:val="decimal"/>
+      <w:pStyle w:val="ListNumber5"/>
+      <w:lvlText w:val="%1."/>
+      <w:lvlJc w:val="left"/>
+      <w:pPr>
+        <w:tabs>
+          <w:tab w:val="num" w:pos="1492"/>
+        </w:tabs>
+        <w:ind w:left="1492" w:hanging="360"/>
+      </w:pPr>
+    </w:lvl>
+  </w:abstractNum>
+  <w:abstractNum w:abstractNumId="1">
+    <w:nsid w:val="FFFFFF7D"/>
+    <w:multiLevelType w:val="singleLevel"/>
+    <w:tmpl w:val="36C6A7BE"/>
+    <w:lvl w:ilvl="0">
+      <w:start w:val="1"/>
+      <w:numFmt w:val="decimal"/>
+      <w:pStyle w:val="ListNumber4"/>
+      <w:lvlText w:val="%1."/>
+      <w:lvlJc w:val="left"/>
+      <w:pPr>
+        <w:tabs>
+          <w:tab w:val="num" w:pos="1209"/>
+        </w:tabs>
+        <w:ind w:left="1209" w:hanging="360"/>
+      </w:pPr>
+    </w:lvl>
+  </w:abstractNum>
+  <w:abstractNum w:abstractNumId="2">
+    <w:nsid w:val="FFFFFF7E"/>
+    <w:multiLevelType w:val="singleLevel"/>
+    <w:tmpl w:val="CDD850AC"/>
+    <w:lvl w:ilvl="0">
+      <w:start w:val="1"/>
+      <w:numFmt w:val="decimal"/>
+      <w:pStyle w:val="ListNumber3"/>
+      <w:lvlText w:val="%1."/>
+      <w:lvlJc w:val="left"/>
+      <w:pPr>
+        <w:tabs>
+          <w:tab w:val="num" w:pos="926"/>
+        </w:tabs>
+        <w:ind w:left="926" w:hanging="360"/>
+      </w:pPr>
+    </w:lvl>
+  </w:abstractNum>
+  <w:abstractNum w:abstractNumId="3">
+    <w:nsid w:val="FFFFFF7F"/>
+    <w:multiLevelType w:val="singleLevel"/>
+    <w:tmpl w:val="4DBA4FBC"/>
+    <w:lvl w:ilvl="0">
+      <w:start w:val="1"/>
+      <w:numFmt w:val="decimal"/>
+      <w:pStyle w:val="ListNumber2"/>
+      <w:lvlText w:val="%1."/>
+      <w:lvlJc w:val="left"/>
+      <w:pPr>
+        <w:tabs>
+          <w:tab w:val="num" w:pos="643"/>
+        </w:tabs>
+        <w:ind w:left="643" w:hanging="360"/>
+      </w:pPr>
+    </w:lvl>
+  </w:abstractNum>
+  <w:abstractNum w:abstractNumId="4">
+    <w:nsid w:val="FFFFFF80"/>
+    <w:multiLevelType w:val="singleLevel"/>
+    <w:tmpl w:val="9580D6EE"/>
+    <w:lvl w:ilvl="0">
+      <w:start w:val="1"/>
+      <w:numFmt w:val="bullet"/>
+      <w:pStyle w:val="ListBullet5"/>
+      <w:lvlText w:val=""/>
+      <w:lvlJc w:val="left"/>
+      <w:pPr>
+        <w:tabs>
+          <w:tab w:val="num" w:pos="1492"/>
+        </w:tabs>
+        <w:ind w:left="1492" w:hanging="360"/>
+      </w:pPr>
+      <w:rPr>
+        <w:rFonts w:ascii="Symbol" w:hAnsi="Symbol" w:hint="default"/>
+      </w:rPr>
+    </w:lvl>
+  </w:abstractNum>
+  <w:abstractNum w:abstractNumId="5">
+    <w:nsid w:val="FFFFFF81"/>
+    <w:multiLevelType w:val="singleLevel"/>
+    <w:tmpl w:val="1D9A02C8"/>
+    <w:lvl w:ilvl="0">
+      <w:start w:val="1"/>
+      <w:numFmt w:val="bullet"/>
+      <w:pStyle w:val="ListBullet4"/>
+      <w:lvlText w:val=""/>
+      <w:lvlJc w:val="left"/>
+      <w:pPr>
+        <w:tabs>
+          <w:tab w:val="num" w:pos="1209"/>
+        </w:tabs>
+        <w:ind w:left="1209" w:hanging="360"/>
+      </w:pPr>
+      <w:rPr>
+        <w:rFonts w:ascii="Symbol" w:hAnsi="Symbol" w:hint="default"/>
+      </w:rPr>
+    </w:lvl>
+  </w:abstractNum>
+  <w:abstractNum w:abstractNumId="6">
+    <w:nsid w:val="FFFFFF82"/>
+    <w:multiLevelType w:val="singleLevel"/>
+    <w:tmpl w:val="9288E622"/>
+    <w:lvl w:ilvl="0">
+      <w:start w:val="1"/>
+      <w:numFmt w:val="bullet"/>
+      <w:pStyle w:val="ListBullet3"/>
+      <w:lvlText w:val=""/>
+      <w:lvlJc w:val="left"/>
+      <w:pPr>
+        <w:tabs>
+          <w:tab w:val="num" w:pos="926"/>
+        </w:tabs>
+        <w:ind w:left="926" w:hanging="360"/>
+      </w:pPr>
+      <w:rPr>
+        <w:rFonts w:ascii="Symbol" w:hAnsi="Symbol" w:hint="default"/>
+      </w:rPr>
+    </w:lvl>
+  </w:abstractNum>
+  <w:abstractNum w:abstractNumId="7">
+    <w:nsid w:val="FFFFFF83"/>
+    <w:multiLevelType w:val="singleLevel"/>
+    <w:tmpl w:val="B7282408"/>
+    <w:lvl w:ilvl="0">
+      <w:start w:val="1"/>
+      <w:numFmt w:val="bullet"/>
+      <w:pStyle w:val="ListBullet2"/>
+      <w:lvlText w:val=""/>
+      <w:lvlJc w:val="left"/>
+      <w:pPr>
+        <w:tabs>
+          <w:tab w:val="num" w:pos="643"/>
+        </w:tabs>
+        <w:ind w:left="643" w:hanging="360"/>
+      </w:pPr>
+      <w:rPr>
+        <w:rFonts w:ascii="Symbol" w:hAnsi="Symbol" w:hint="default"/>
+      </w:rPr>
+    </w:lvl>
+  </w:abstractNum>
+  <w:abstractNum w:abstractNumId="8">
+    <w:nsid w:val="FFFFFF88"/>
+    <w:multiLevelType w:val="singleLevel"/>
+    <w:tmpl w:val="7312193A"/>
+    <w:lvl w:ilvl="0">
+      <w:start w:val="1"/>
+      <w:numFmt w:val="decimal"/>
+      <w:pStyle w:val="ListNumber"/>
+      <w:lvlText w:val="%1."/>
+      <w:lvlJc w:val="left"/>
+      <w:pPr>
+        <w:tabs>
+          <w:tab w:val="num" w:pos="360"/>
+        </w:tabs>
+        <w:ind w:left="360" w:hanging="360"/>
+      </w:pPr>
+    </w:lvl>
+  </w:abstractNum>
+  <w:abstractNum w:abstractNumId="9">
+    <w:nsid w:val="FFFFFF89"/>
+    <w:multiLevelType w:val="singleLevel"/>
+    <w:tmpl w:val="BB0AE1FE"/>
+    <w:lvl w:ilvl="0">
+      <w:start w:val="1"/>
+      <w:numFmt w:val="bullet"/>
+      <w:pStyle w:val="ListBullet"/>
+      <w:lvlText w:val=""/>
+      <w:lvlJc w:val="left"/>
+      <w:pPr>
+        <w:tabs>
+          <w:tab w:val="num" w:pos="360"/>
+        </w:tabs>
+        <w:ind w:left="360" w:hanging="360"/>
+      </w:pPr>
+      <w:rPr>
+        <w:rFonts w:ascii="Symbol" w:hAnsi="Symbol" w:hint="default"/>
+      </w:rPr>
+    </w:lvl>
+  </w:abstractNum>
+  <w:abstractNum w:abstractNumId="10">
     <w:nsid w:val="73A5415A"/>
     <w:multiLevelType w:val="hybridMultilevel"/>
     <w:tmpl w:val="C4C4472A"/>
@@ -925,6 +1226,36 @@
     </w:lvl>
   </w:abstractNum>
   <w:num w:numId="1">
+    <w:abstractNumId w:val="10"/>
+  </w:num>
+  <w:num w:numId="2">
+    <w:abstractNumId w:val="9"/>
+  </w:num>
+  <w:num w:numId="3">
+    <w:abstractNumId w:val="7"/>
+  </w:num>
+  <w:num w:numId="4">
+    <w:abstractNumId w:val="6"/>
+  </w:num>
+  <w:num w:numId="5">
+    <w:abstractNumId w:val="5"/>
+  </w:num>
+  <w:num w:numId="6">
+    <w:abstractNumId w:val="4"/>
+  </w:num>
+  <w:num w:numId="7">
+    <w:abstractNumId w:val="8"/>
+  </w:num>
+  <w:num w:numId="8">
+    <w:abstractNumId w:val="3"/>
+  </w:num>
+  <w:num w:numId="9">
+    <w:abstractNumId w:val="2"/>
+  </w:num>
+  <w:num w:numId="10">
+    <w:abstractNumId w:val="1"/>
+  </w:num>
+  <w:num w:numId="11">
     <w:abstractNumId w:val="0"/>
   </w:num>
 </w:numbering>
@@ -1090,6 +1421,217 @@
     <w:name w:val="Normal"/>
     <w:qFormat/>
   </w:style>
+  <w:style w:type="paragraph" w:styleId="Heading1">
+    <w:name w:val="heading 1"/>
+    <w:basedOn w:val="Normal"/>
+    <w:next w:val="Normal"/>
+    <w:link w:val="Heading1Char"/>
+    <w:uiPriority w:val="9"/>
+    <w:qFormat/>
+    <w:rsid w:val="00235672"/>
+    <w:pPr>
+      <w:keepNext/>
+      <w:keepLines/>
+      <w:spacing w:before="480" w:after="0"/>
+      <w:outlineLvl w:val="0"/>
+    </w:pPr>
+    <w:rPr>
+      <w:rFonts w:asciiTheme="majorHAnsi" w:eastAsiaTheme="majorEastAsia" w:hAnsiTheme="majorHAnsi" w:cstheme="majorBidi"/>
+      <w:b/>
+      <w:bCs/>
+      <w:color w:val="365F91" w:themeColor="accent1" w:themeShade="BF"/>
+      <w:sz w:val="28"/>
+      <w:szCs w:val="28"/>
+    </w:rPr>
+  </w:style>
+  <w:style w:type="paragraph" w:styleId="Heading2">
+    <w:name w:val="heading 2"/>
+    <w:basedOn w:val="Normal"/>
+    <w:next w:val="Normal"/>
+    <w:link w:val="Heading2Char"/>
+    <w:uiPriority w:val="9"/>
+    <w:semiHidden/>
+    <w:unhideWhenUsed/>
+    <w:qFormat/>
+    <w:rsid w:val="00235672"/>
+    <w:pPr>
+      <w:keepNext/>
+      <w:keepLines/>
+      <w:spacing w:before="200" w:after="0"/>
+      <w:outlineLvl w:val="1"/>
+    </w:pPr>
+    <w:rPr>
+      <w:rFonts w:asciiTheme="majorHAnsi" w:eastAsiaTheme="majorEastAsia" w:hAnsiTheme="majorHAnsi" w:cstheme="majorBidi"/>
+      <w:b/>
+      <w:bCs/>
+      <w:color w:val="4F81BD" w:themeColor="accent1"/>
+      <w:sz w:val="26"/>
+      <w:szCs w:val="26"/>
+    </w:rPr>
+  </w:style>
+  <w:style w:type="paragraph" w:styleId="Heading3">
+    <w:name w:val="heading 3"/>
+    <w:basedOn w:val="Normal"/>
+    <w:next w:val="Normal"/>
+    <w:link w:val="Heading3Char"/>
+    <w:uiPriority w:val="9"/>
+    <w:semiHidden/>
+    <w:unhideWhenUsed/>
+    <w:qFormat/>
+    <w:rsid w:val="00235672"/>
+    <w:pPr>
+      <w:keepNext/>
+      <w:keepLines/>
+      <w:spacing w:before="200" w:after="0"/>
+      <w:outlineLvl w:val="2"/>
+    </w:pPr>
+    <w:rPr>
+      <w:rFonts w:asciiTheme="majorHAnsi" w:eastAsiaTheme="majorEastAsia" w:hAnsiTheme="majorHAnsi" w:cstheme="majorBidi"/>
+      <w:b/>
+      <w:bCs/>
+      <w:color w:val="4F81BD" w:themeColor="accent1"/>
+    </w:rPr>
+  </w:style>
+  <w:style w:type="paragraph" w:styleId="Heading4">
+    <w:name w:val="heading 4"/>
+    <w:basedOn w:val="Normal"/>
+    <w:next w:val="Normal"/>
+    <w:link w:val="Heading4Char"/>
+    <w:uiPriority w:val="9"/>
+    <w:semiHidden/>
+    <w:unhideWhenUsed/>
+    <w:qFormat/>
+    <w:rsid w:val="00235672"/>
+    <w:pPr>
+      <w:keepNext/>
+      <w:keepLines/>
+      <w:spacing w:before="200" w:after="0"/>
+      <w:outlineLvl w:val="3"/>
+    </w:pPr>
+    <w:rPr>
+      <w:rFonts w:asciiTheme="majorHAnsi" w:eastAsiaTheme="majorEastAsia" w:hAnsiTheme="majorHAnsi" w:cstheme="majorBidi"/>
+      <w:b/>
+      <w:bCs/>
+      <w:i/>
+      <w:iCs/>
+      <w:color w:val="4F81BD" w:themeColor="accent1"/>
+    </w:rPr>
+  </w:style>
+  <w:style w:type="paragraph" w:styleId="Heading5">
+    <w:name w:val="heading 5"/>
+    <w:basedOn w:val="Normal"/>
+    <w:next w:val="Normal"/>
+    <w:link w:val="Heading5Char"/>
+    <w:uiPriority w:val="9"/>
+    <w:semiHidden/>
+    <w:unhideWhenUsed/>
+    <w:qFormat/>
+    <w:rsid w:val="00235672"/>
+    <w:pPr>
+      <w:keepNext/>
+      <w:keepLines/>
+      <w:spacing w:before="200" w:after="0"/>
+      <w:outlineLvl w:val="4"/>
+    </w:pPr>
+    <w:rPr>
+      <w:rFonts w:asciiTheme="majorHAnsi" w:eastAsiaTheme="majorEastAsia" w:hAnsiTheme="majorHAnsi" w:cstheme="majorBidi"/>
+      <w:color w:val="243F60" w:themeColor="accent1" w:themeShade="7F"/>
+    </w:rPr>
+  </w:style>
+  <w:style w:type="paragraph" w:styleId="Heading6">
+    <w:name w:val="heading 6"/>
+    <w:basedOn w:val="Normal"/>
+    <w:next w:val="Normal"/>
+    <w:link w:val="Heading6Char"/>
+    <w:uiPriority w:val="9"/>
+    <w:semiHidden/>
+    <w:unhideWhenUsed/>
+    <w:qFormat/>
+    <w:rsid w:val="00235672"/>
+    <w:pPr>
+      <w:keepNext/>
+      <w:keepLines/>
+      <w:spacing w:before="200" w:after="0"/>
+      <w:outlineLvl w:val="5"/>
+    </w:pPr>
+    <w:rPr>
+      <w:rFonts w:asciiTheme="majorHAnsi" w:eastAsiaTheme="majorEastAsia" w:hAnsiTheme="majorHAnsi" w:cstheme="majorBidi"/>
+      <w:i/>
+      <w:iCs/>
+      <w:color w:val="243F60" w:themeColor="accent1" w:themeShade="7F"/>
+    </w:rPr>
+  </w:style>
+  <w:style w:type="paragraph" w:styleId="Heading7">
+    <w:name w:val="heading 7"/>
+    <w:basedOn w:val="Normal"/>
+    <w:next w:val="Normal"/>
+    <w:link w:val="Heading7Char"/>
+    <w:uiPriority w:val="9"/>
+    <w:semiHidden/>
+    <w:unhideWhenUsed/>
+    <w:qFormat/>
+    <w:rsid w:val="00235672"/>
+    <w:pPr>
+      <w:keepNext/>
+      <w:keepLines/>
+      <w:spacing w:before="200" w:after="0"/>
+      <w:outlineLvl w:val="6"/>
+    </w:pPr>
+    <w:rPr>
+      <w:rFonts w:asciiTheme="majorHAnsi" w:eastAsiaTheme="majorEastAsia" w:hAnsiTheme="majorHAnsi" w:cstheme="majorBidi"/>
+      <w:i/>
+      <w:iCs/>
+      <w:color w:val="404040" w:themeColor="text1" w:themeTint="BF"/>
+    </w:rPr>
+  </w:style>
+  <w:style w:type="paragraph" w:styleId="Heading8">
+    <w:name w:val="heading 8"/>
+    <w:basedOn w:val="Normal"/>
+    <w:next w:val="Normal"/>
+    <w:link w:val="Heading8Char"/>
+    <w:uiPriority w:val="9"/>
+    <w:semiHidden/>
+    <w:unhideWhenUsed/>
+    <w:qFormat/>
+    <w:rsid w:val="00235672"/>
+    <w:pPr>
+      <w:keepNext/>
+      <w:keepLines/>
+      <w:spacing w:before="200" w:after="0"/>
+      <w:outlineLvl w:val="7"/>
+    </w:pPr>
+    <w:rPr>
+      <w:rFonts w:asciiTheme="majorHAnsi" w:eastAsiaTheme="majorEastAsia" w:hAnsiTheme="majorHAnsi" w:cstheme="majorBidi"/>
+      <w:color w:val="404040" w:themeColor="text1" w:themeTint="BF"/>
+      <w:sz w:val="20"/>
+      <w:szCs w:val="20"/>
+    </w:rPr>
+  </w:style>
+  <w:style w:type="paragraph" w:styleId="Heading9">
+    <w:name w:val="heading 9"/>
+    <w:basedOn w:val="Normal"/>
+    <w:next w:val="Normal"/>
+    <w:link w:val="Heading9Char"/>
+    <w:uiPriority w:val="9"/>
+    <w:semiHidden/>
+    <w:unhideWhenUsed/>
+    <w:qFormat/>
+    <w:rsid w:val="00235672"/>
+    <w:pPr>
+      <w:keepNext/>
+      <w:keepLines/>
+      <w:spacing w:before="200" w:after="0"/>
+      <w:outlineLvl w:val="8"/>
+    </w:pPr>
+    <w:rPr>
+      <w:rFonts w:asciiTheme="majorHAnsi" w:eastAsiaTheme="majorEastAsia" w:hAnsiTheme="majorHAnsi" w:cstheme="majorBidi"/>
+      <w:i/>
+      <w:iCs/>
+      <w:color w:val="404040" w:themeColor="text1" w:themeTint="BF"/>
+      <w:sz w:val="20"/>
+      <w:szCs w:val="20"/>
+    </w:rPr>
+  </w:style>
   <w:style w:type="character" w:default="1" w:styleId="DefaultParagraphFont">
     <w:name w:val="Default Paragraph Font"/>
     <w:uiPriority w:val="1"/>
@@ -1549,6 +2091,1678 @@
       <w:noProof/>
       <w:sz w:val="22"/>
     </w:rPr>
+  </w:style>
+  <w:style w:type="paragraph" w:styleId="Header">
+    <w:name w:val="header"/>
+    <w:basedOn w:val="Normal"/>
+    <w:link w:val="HeaderChar"/>
+    <w:uiPriority w:val="99"/>
+    <w:unhideWhenUsed/>
+    <w:rsid w:val="00235672"/>
+    <w:pPr>
+      <w:tabs>
+        <w:tab w:val="center" w:pos="4513"/>
+        <w:tab w:val="right" w:pos="9026"/>
+      </w:tabs>
+      <w:spacing w:after="0" w:line="240" w:lineRule="auto"/>
+    </w:pPr>
+  </w:style>
+  <w:style w:type="character" w:customStyle="1" w:styleId="HeaderChar">
+    <w:name w:val="Header Char"/>
+    <w:basedOn w:val="DefaultParagraphFont"/>
+    <w:link w:val="Header"/>
+    <w:uiPriority w:val="99"/>
+    <w:rsid w:val="00235672"/>
+  </w:style>
+  <w:style w:type="paragraph" w:styleId="Footer">
+    <w:name w:val="footer"/>
+    <w:basedOn w:val="Normal"/>
+    <w:link w:val="FooterChar"/>
+    <w:uiPriority w:val="99"/>
+    <w:unhideWhenUsed/>
+    <w:rsid w:val="00235672"/>
+    <w:pPr>
+      <w:tabs>
+        <w:tab w:val="center" w:pos="4513"/>
+        <w:tab w:val="right" w:pos="9026"/>
+      </w:tabs>
+      <w:spacing w:after="0" w:line="240" w:lineRule="auto"/>
+    </w:pPr>
+  </w:style>
+  <w:style w:type="character" w:customStyle="1" w:styleId="FooterChar">
+    <w:name w:val="Footer Char"/>
+    <w:basedOn w:val="DefaultParagraphFont"/>
+    <w:link w:val="Footer"/>
+    <w:uiPriority w:val="99"/>
+    <w:rsid w:val="00235672"/>
+  </w:style>
+  <w:style w:type="paragraph" w:styleId="BalloonText">
+    <w:name w:val="Balloon Text"/>
+    <w:basedOn w:val="Normal"/>
+    <w:link w:val="BalloonTextChar"/>
+    <w:uiPriority w:val="99"/>
+    <w:semiHidden/>
+    <w:unhideWhenUsed/>
+    <w:rsid w:val="00235672"/>
+    <w:pPr>
+      <w:spacing w:after="0" w:line="240" w:lineRule="auto"/>
+    </w:pPr>
+    <w:rPr>
+      <w:rFonts w:ascii="Tahoma" w:hAnsi="Tahoma" w:cs="Tahoma"/>
+      <w:sz w:val="16"/>
+      <w:szCs w:val="16"/>
+    </w:rPr>
+  </w:style>
+  <w:style w:type="character" w:customStyle="1" w:styleId="BalloonTextChar">
+    <w:name w:val="Balloon Text Char"/>
+    <w:basedOn w:val="DefaultParagraphFont"/>
+    <w:link w:val="BalloonText"/>
+    <w:uiPriority w:val="99"/>
+    <w:semiHidden/>
+    <w:rsid w:val="00235672"/>
+    <w:rPr>
+      <w:rFonts w:ascii="Tahoma" w:hAnsi="Tahoma" w:cs="Tahoma"/>
+      <w:sz w:val="16"/>
+      <w:szCs w:val="16"/>
+    </w:rPr>
+  </w:style>
+  <w:style w:type="paragraph" w:styleId="Bibliography">
+    <w:name w:val="Bibliography"/>
+    <w:basedOn w:val="Normal"/>
+    <w:next w:val="Normal"/>
+    <w:uiPriority w:val="37"/>
+    <w:semiHidden/>
+    <w:unhideWhenUsed/>
+    <w:rsid w:val="00235672"/>
+  </w:style>
+  <w:style w:type="paragraph" w:styleId="BlockText">
+    <w:name w:val="Block Text"/>
+    <w:basedOn w:val="Normal"/>
+    <w:uiPriority w:val="99"/>
+    <w:semiHidden/>
+    <w:unhideWhenUsed/>
+    <w:rsid w:val="00235672"/>
+    <w:pPr>
+      <w:pBdr>
+        <w:top w:val="single" w:sz="2" w:space="10" w:color="4F81BD" w:themeColor="accent1" w:shadow="1"/>
+        <w:left w:val="single" w:sz="2" w:space="10" w:color="4F81BD" w:themeColor="accent1" w:shadow="1"/>
+        <w:bottom w:val="single" w:sz="2" w:space="10" w:color="4F81BD" w:themeColor="accent1" w:shadow="1"/>
+        <w:right w:val="single" w:sz="2" w:space="10" w:color="4F81BD" w:themeColor="accent1" w:shadow="1"/>
+      </w:pBdr>
+      <w:ind w:left="1152" w:right="1152"/>
+    </w:pPr>
+    <w:rPr>
+      <w:rFonts w:eastAsiaTheme="minorEastAsia"/>
+      <w:i/>
+      <w:iCs/>
+      <w:color w:val="4F81BD" w:themeColor="accent1"/>
+    </w:rPr>
+  </w:style>
+  <w:style w:type="paragraph" w:styleId="BodyText">
+    <w:name w:val="Body Text"/>
+    <w:basedOn w:val="Normal"/>
+    <w:link w:val="BodyTextChar"/>
+    <w:uiPriority w:val="99"/>
+    <w:semiHidden/>
+    <w:unhideWhenUsed/>
+    <w:rsid w:val="00235672"/>
+    <w:pPr>
+      <w:spacing w:after="120"/>
+    </w:pPr>
+  </w:style>
+  <w:style w:type="character" w:customStyle="1" w:styleId="BodyTextChar">
+    <w:name w:val="Body Text Char"/>
+    <w:basedOn w:val="DefaultParagraphFont"/>
+    <w:link w:val="BodyText"/>
+    <w:uiPriority w:val="99"/>
+    <w:semiHidden/>
+    <w:rsid w:val="00235672"/>
+  </w:style>
+  <w:style w:type="paragraph" w:styleId="BodyText2">
+    <w:name w:val="Body Text 2"/>
+    <w:basedOn w:val="Normal"/>
+    <w:link w:val="BodyText2Char"/>
+    <w:uiPriority w:val="99"/>
+    <w:semiHidden/>
+    <w:unhideWhenUsed/>
+    <w:rsid w:val="00235672"/>
+    <w:pPr>
+      <w:spacing w:after="120" w:line="480" w:lineRule="auto"/>
+    </w:pPr>
+  </w:style>
+  <w:style w:type="character" w:customStyle="1" w:styleId="BodyText2Char">
+    <w:name w:val="Body Text 2 Char"/>
+    <w:basedOn w:val="DefaultParagraphFont"/>
+    <w:link w:val="BodyText2"/>
+    <w:uiPriority w:val="99"/>
+    <w:semiHidden/>
+    <w:rsid w:val="00235672"/>
+  </w:style>
+  <w:style w:type="paragraph" w:styleId="BodyText3">
+    <w:name w:val="Body Text 3"/>
+    <w:basedOn w:val="Normal"/>
+    <w:link w:val="BodyText3Char"/>
+    <w:uiPriority w:val="99"/>
+    <w:semiHidden/>
+    <w:unhideWhenUsed/>
+    <w:rsid w:val="00235672"/>
+    <w:pPr>
+      <w:spacing w:after="120"/>
+    </w:pPr>
+    <w:rPr>
+      <w:sz w:val="16"/>
+      <w:szCs w:val="16"/>
+    </w:rPr>
+  </w:style>
+  <w:style w:type="character" w:customStyle="1" w:styleId="BodyText3Char">
+    <w:name w:val="Body Text 3 Char"/>
+    <w:basedOn w:val="DefaultParagraphFont"/>
+    <w:link w:val="BodyText3"/>
+    <w:uiPriority w:val="99"/>
+    <w:semiHidden/>
+    <w:rsid w:val="00235672"/>
+    <w:rPr>
+      <w:sz w:val="16"/>
+      <w:szCs w:val="16"/>
+    </w:rPr>
+  </w:style>
+  <w:style w:type="paragraph" w:styleId="BodyTextFirstIndent">
+    <w:name w:val="Body Text First Indent"/>
+    <w:basedOn w:val="BodyText"/>
+    <w:link w:val="BodyTextFirstIndentChar"/>
+    <w:uiPriority w:val="99"/>
+    <w:semiHidden/>
+    <w:unhideWhenUsed/>
+    <w:rsid w:val="00235672"/>
+    <w:pPr>
+      <w:spacing w:after="200"/>
+      <w:ind w:firstLine="360"/>
+    </w:pPr>
+  </w:style>
+  <w:style w:type="character" w:customStyle="1" w:styleId="BodyTextFirstIndentChar">
+    <w:name w:val="Body Text First Indent Char"/>
+    <w:basedOn w:val="BodyTextChar"/>
+    <w:link w:val="BodyTextFirstIndent"/>
+    <w:uiPriority w:val="99"/>
+    <w:semiHidden/>
+    <w:rsid w:val="00235672"/>
+  </w:style>
+  <w:style w:type="paragraph" w:styleId="BodyTextIndent">
+    <w:name w:val="Body Text Indent"/>
+    <w:basedOn w:val="Normal"/>
+    <w:link w:val="BodyTextIndentChar"/>
+    <w:uiPriority w:val="99"/>
+    <w:semiHidden/>
+    <w:unhideWhenUsed/>
+    <w:rsid w:val="00235672"/>
+    <w:pPr>
+      <w:spacing w:after="120"/>
+      <w:ind w:left="283"/>
+    </w:pPr>
+  </w:style>
+  <w:style w:type="character" w:customStyle="1" w:styleId="BodyTextIndentChar">
+    <w:name w:val="Body Text Indent Char"/>
+    <w:basedOn w:val="DefaultParagraphFont"/>
+    <w:link w:val="BodyTextIndent"/>
+    <w:uiPriority w:val="99"/>
+    <w:semiHidden/>
+    <w:rsid w:val="00235672"/>
+  </w:style>
+  <w:style w:type="paragraph" w:styleId="BodyTextFirstIndent2">
+    <w:name w:val="Body Text First Indent 2"/>
+    <w:basedOn w:val="BodyTextIndent"/>
+    <w:link w:val="BodyTextFirstIndent2Char"/>
+    <w:uiPriority w:val="99"/>
+    <w:semiHidden/>
+    <w:unhideWhenUsed/>
+    <w:rsid w:val="00235672"/>
+    <w:pPr>
+      <w:spacing w:after="200"/>
+      <w:ind w:left="360" w:firstLine="360"/>
+    </w:pPr>
+  </w:style>
+  <w:style w:type="character" w:customStyle="1" w:styleId="BodyTextFirstIndent2Char">
+    <w:name w:val="Body Text First Indent 2 Char"/>
+    <w:basedOn w:val="BodyTextIndentChar"/>
+    <w:link w:val="BodyTextFirstIndent2"/>
+    <w:uiPriority w:val="99"/>
+    <w:semiHidden/>
+    <w:rsid w:val="00235672"/>
+  </w:style>
+  <w:style w:type="paragraph" w:styleId="BodyTextIndent2">
+    <w:name w:val="Body Text Indent 2"/>
+    <w:basedOn w:val="Normal"/>
+    <w:link w:val="BodyTextIndent2Char"/>
+    <w:uiPriority w:val="99"/>
+    <w:semiHidden/>
+    <w:unhideWhenUsed/>
+    <w:rsid w:val="00235672"/>
+    <w:pPr>
+      <w:spacing w:after="120" w:line="480" w:lineRule="auto"/>
+      <w:ind w:left="283"/>
+    </w:pPr>
+  </w:style>
+  <w:style w:type="character" w:customStyle="1" w:styleId="BodyTextIndent2Char">
+    <w:name w:val="Body Text Indent 2 Char"/>
+    <w:basedOn w:val="DefaultParagraphFont"/>
+    <w:link w:val="BodyTextIndent2"/>
+    <w:uiPriority w:val="99"/>
+    <w:semiHidden/>
+    <w:rsid w:val="00235672"/>
+  </w:style>
+  <w:style w:type="paragraph" w:styleId="BodyTextIndent3">
+    <w:name w:val="Body Text Indent 3"/>
+    <w:basedOn w:val="Normal"/>
+    <w:link w:val="BodyTextIndent3Char"/>
+    <w:uiPriority w:val="99"/>
+    <w:semiHidden/>
+    <w:unhideWhenUsed/>
+    <w:rsid w:val="00235672"/>
+    <w:pPr>
+      <w:spacing w:after="120"/>
+      <w:ind w:left="283"/>
+    </w:pPr>
+    <w:rPr>
+      <w:sz w:val="16"/>
+      <w:szCs w:val="16"/>
+    </w:rPr>
+  </w:style>
+  <w:style w:type="character" w:customStyle="1" w:styleId="BodyTextIndent3Char">
+    <w:name w:val="Body Text Indent 3 Char"/>
+    <w:basedOn w:val="DefaultParagraphFont"/>
+    <w:link w:val="BodyTextIndent3"/>
+    <w:uiPriority w:val="99"/>
+    <w:semiHidden/>
+    <w:rsid w:val="00235672"/>
+    <w:rPr>
+      <w:sz w:val="16"/>
+      <w:szCs w:val="16"/>
+    </w:rPr>
+  </w:style>
+  <w:style w:type="paragraph" w:styleId="Caption">
+    <w:name w:val="caption"/>
+    <w:basedOn w:val="Normal"/>
+    <w:next w:val="Normal"/>
+    <w:uiPriority w:val="35"/>
+    <w:semiHidden/>
+    <w:unhideWhenUsed/>
+    <w:qFormat/>
+    <w:rsid w:val="00235672"/>
+    <w:pPr>
+      <w:spacing w:line="240" w:lineRule="auto"/>
+    </w:pPr>
+    <w:rPr>
+      <w:b/>
+      <w:bCs/>
+      <w:color w:val="4F81BD" w:themeColor="accent1"/>
+      <w:sz w:val="18"/>
+      <w:szCs w:val="18"/>
+    </w:rPr>
+  </w:style>
+  <w:style w:type="paragraph" w:styleId="Closing">
+    <w:name w:val="Closing"/>
+    <w:basedOn w:val="Normal"/>
+    <w:link w:val="ClosingChar"/>
+    <w:uiPriority w:val="99"/>
+    <w:semiHidden/>
+    <w:unhideWhenUsed/>
+    <w:rsid w:val="00235672"/>
+    <w:pPr>
+      <w:spacing w:after="0" w:line="240" w:lineRule="auto"/>
+      <w:ind w:left="4252"/>
+    </w:pPr>
+  </w:style>
+  <w:style w:type="character" w:customStyle="1" w:styleId="ClosingChar">
+    <w:name w:val="Closing Char"/>
+    <w:basedOn w:val="DefaultParagraphFont"/>
+    <w:link w:val="Closing"/>
+    <w:uiPriority w:val="99"/>
+    <w:semiHidden/>
+    <w:rsid w:val="00235672"/>
+  </w:style>
+  <w:style w:type="paragraph" w:styleId="CommentText">
+    <w:name w:val="annotation text"/>
+    <w:basedOn w:val="Normal"/>
+    <w:link w:val="CommentTextChar"/>
+    <w:uiPriority w:val="99"/>
+    <w:semiHidden/>
+    <w:unhideWhenUsed/>
+    <w:rsid w:val="00235672"/>
+    <w:pPr>
+      <w:spacing w:line="240" w:lineRule="auto"/>
+    </w:pPr>
+    <w:rPr>
+      <w:sz w:val="20"/>
+      <w:szCs w:val="20"/>
+    </w:rPr>
+  </w:style>
+  <w:style w:type="character" w:customStyle="1" w:styleId="CommentTextChar">
+    <w:name w:val="Comment Text Char"/>
+    <w:basedOn w:val="DefaultParagraphFont"/>
+    <w:link w:val="CommentText"/>
+    <w:uiPriority w:val="99"/>
+    <w:semiHidden/>
+    <w:rsid w:val="00235672"/>
+    <w:rPr>
+      <w:sz w:val="20"/>
+      <w:szCs w:val="20"/>
+    </w:rPr>
+  </w:style>
+  <w:style w:type="paragraph" w:styleId="CommentSubject">
+    <w:name w:val="annotation subject"/>
+    <w:basedOn w:val="CommentText"/>
+    <w:next w:val="CommentText"/>
+    <w:link w:val="CommentSubjectChar"/>
+    <w:uiPriority w:val="99"/>
+    <w:semiHidden/>
+    <w:unhideWhenUsed/>
+    <w:rsid w:val="00235672"/>
+    <w:rPr>
+      <w:b/>
+      <w:bCs/>
+    </w:rPr>
+  </w:style>
+  <w:style w:type="character" w:customStyle="1" w:styleId="CommentSubjectChar">
+    <w:name w:val="Comment Subject Char"/>
+    <w:basedOn w:val="CommentTextChar"/>
+    <w:link w:val="CommentSubject"/>
+    <w:uiPriority w:val="99"/>
+    <w:semiHidden/>
+    <w:rsid w:val="00235672"/>
+    <w:rPr>
+      <w:b/>
+      <w:bCs/>
+      <w:sz w:val="20"/>
+      <w:szCs w:val="20"/>
+    </w:rPr>
+  </w:style>
+  <w:style w:type="paragraph" w:styleId="Date">
+    <w:name w:val="Date"/>
+    <w:basedOn w:val="Normal"/>
+    <w:next w:val="Normal"/>
+    <w:link w:val="DateChar"/>
+    <w:uiPriority w:val="99"/>
+    <w:semiHidden/>
+    <w:unhideWhenUsed/>
+    <w:rsid w:val="00235672"/>
+  </w:style>
+  <w:style w:type="character" w:customStyle="1" w:styleId="DateChar">
+    <w:name w:val="Date Char"/>
+    <w:basedOn w:val="DefaultParagraphFont"/>
+    <w:link w:val="Date"/>
+    <w:uiPriority w:val="99"/>
+    <w:semiHidden/>
+    <w:rsid w:val="00235672"/>
+  </w:style>
+  <w:style w:type="paragraph" w:styleId="DocumentMap">
+    <w:name w:val="Document Map"/>
+    <w:basedOn w:val="Normal"/>
+    <w:link w:val="DocumentMapChar"/>
+    <w:uiPriority w:val="99"/>
+    <w:semiHidden/>
+    <w:unhideWhenUsed/>
+    <w:rsid w:val="00235672"/>
+    <w:pPr>
+      <w:spacing w:after="0" w:line="240" w:lineRule="auto"/>
+    </w:pPr>
+    <w:rPr>
+      <w:rFonts w:ascii="Tahoma" w:hAnsi="Tahoma" w:cs="Tahoma"/>
+      <w:sz w:val="16"/>
+      <w:szCs w:val="16"/>
+    </w:rPr>
+  </w:style>
+  <w:style w:type="character" w:customStyle="1" w:styleId="DocumentMapChar">
+    <w:name w:val="Document Map Char"/>
+    <w:basedOn w:val="DefaultParagraphFont"/>
+    <w:link w:val="DocumentMap"/>
+    <w:uiPriority w:val="99"/>
+    <w:semiHidden/>
+    <w:rsid w:val="00235672"/>
+    <w:rPr>
+      <w:rFonts w:ascii="Tahoma" w:hAnsi="Tahoma" w:cs="Tahoma"/>
+      <w:sz w:val="16"/>
+      <w:szCs w:val="16"/>
+    </w:rPr>
+  </w:style>
+  <w:style w:type="paragraph" w:styleId="E-mailSignature">
+    <w:name w:val="E-mail Signature"/>
+    <w:basedOn w:val="Normal"/>
+    <w:link w:val="E-mailSignatureChar"/>
+    <w:uiPriority w:val="99"/>
+    <w:semiHidden/>
+    <w:unhideWhenUsed/>
+    <w:rsid w:val="00235672"/>
+    <w:pPr>
+      <w:spacing w:after="0" w:line="240" w:lineRule="auto"/>
+    </w:pPr>
+  </w:style>
+  <w:style w:type="character" w:customStyle="1" w:styleId="E-mailSignatureChar">
+    <w:name w:val="E-mail Signature Char"/>
+    <w:basedOn w:val="DefaultParagraphFont"/>
+    <w:link w:val="E-mailSignature"/>
+    <w:uiPriority w:val="99"/>
+    <w:semiHidden/>
+    <w:rsid w:val="00235672"/>
+  </w:style>
+  <w:style w:type="paragraph" w:styleId="EndnoteText">
+    <w:name w:val="endnote text"/>
+    <w:basedOn w:val="Normal"/>
+    <w:link w:val="EndnoteTextChar"/>
+    <w:uiPriority w:val="99"/>
+    <w:semiHidden/>
+    <w:unhideWhenUsed/>
+    <w:rsid w:val="00235672"/>
+    <w:pPr>
+      <w:spacing w:after="0" w:line="240" w:lineRule="auto"/>
+    </w:pPr>
+    <w:rPr>
+      <w:sz w:val="20"/>
+      <w:szCs w:val="20"/>
+    </w:rPr>
+  </w:style>
+  <w:style w:type="character" w:customStyle="1" w:styleId="EndnoteTextChar">
+    <w:name w:val="Endnote Text Char"/>
+    <w:basedOn w:val="DefaultParagraphFont"/>
+    <w:link w:val="EndnoteText"/>
+    <w:uiPriority w:val="99"/>
+    <w:semiHidden/>
+    <w:rsid w:val="00235672"/>
+    <w:rPr>
+      <w:sz w:val="20"/>
+      <w:szCs w:val="20"/>
+    </w:rPr>
+  </w:style>
+  <w:style w:type="paragraph" w:styleId="EnvelopeAddress">
+    <w:name w:val="envelope address"/>
+    <w:basedOn w:val="Normal"/>
+    <w:uiPriority w:val="99"/>
+    <w:semiHidden/>
+    <w:unhideWhenUsed/>
+    <w:rsid w:val="00235672"/>
+    <w:pPr>
+      <w:framePr w:w="7920" w:h="1980" w:hRule="exact" w:hSpace="180" w:wrap="auto" w:hAnchor="page" w:xAlign="center" w:yAlign="bottom"/>
+      <w:spacing w:after="0" w:line="240" w:lineRule="auto"/>
+      <w:ind w:left="2880"/>
+    </w:pPr>
+    <w:rPr>
+      <w:rFonts w:asciiTheme="majorHAnsi" w:eastAsiaTheme="majorEastAsia" w:hAnsiTheme="majorHAnsi" w:cstheme="majorBidi"/>
+      <w:sz w:val="24"/>
+      <w:szCs w:val="24"/>
+    </w:rPr>
+  </w:style>
+  <w:style w:type="paragraph" w:styleId="EnvelopeReturn">
+    <w:name w:val="envelope return"/>
+    <w:basedOn w:val="Normal"/>
+    <w:uiPriority w:val="99"/>
+    <w:semiHidden/>
+    <w:unhideWhenUsed/>
+    <w:rsid w:val="00235672"/>
+    <w:pPr>
+      <w:spacing w:after="0" w:line="240" w:lineRule="auto"/>
+    </w:pPr>
+    <w:rPr>
+      <w:rFonts w:asciiTheme="majorHAnsi" w:eastAsiaTheme="majorEastAsia" w:hAnsiTheme="majorHAnsi" w:cstheme="majorBidi"/>
+      <w:sz w:val="20"/>
+      <w:szCs w:val="20"/>
+    </w:rPr>
+  </w:style>
+  <w:style w:type="paragraph" w:styleId="FootnoteText">
+    <w:name w:val="footnote text"/>
+    <w:basedOn w:val="Normal"/>
+    <w:link w:val="FootnoteTextChar"/>
+    <w:uiPriority w:val="99"/>
+    <w:semiHidden/>
+    <w:unhideWhenUsed/>
+    <w:rsid w:val="00235672"/>
+    <w:pPr>
+      <w:spacing w:after="0" w:line="240" w:lineRule="auto"/>
+    </w:pPr>
+    <w:rPr>
+      <w:sz w:val="20"/>
+      <w:szCs w:val="20"/>
+    </w:rPr>
+  </w:style>
+  <w:style w:type="character" w:customStyle="1" w:styleId="FootnoteTextChar">
+    <w:name w:val="Footnote Text Char"/>
+    <w:basedOn w:val="DefaultParagraphFont"/>
+    <w:link w:val="FootnoteText"/>
+    <w:uiPriority w:val="99"/>
+    <w:semiHidden/>
+    <w:rsid w:val="00235672"/>
+    <w:rPr>
+      <w:sz w:val="20"/>
+      <w:szCs w:val="20"/>
+    </w:rPr>
+  </w:style>
+  <w:style w:type="character" w:customStyle="1" w:styleId="Heading1Char">
+    <w:name w:val="Heading 1 Char"/>
+    <w:basedOn w:val="DefaultParagraphFont"/>
+    <w:link w:val="Heading1"/>
+    <w:uiPriority w:val="9"/>
+    <w:rsid w:val="00235672"/>
+    <w:rPr>
+      <w:rFonts w:asciiTheme="majorHAnsi" w:eastAsiaTheme="majorEastAsia" w:hAnsiTheme="majorHAnsi" w:cstheme="majorBidi"/>
+      <w:b/>
+      <w:bCs/>
+      <w:color w:val="365F91" w:themeColor="accent1" w:themeShade="BF"/>
+      <w:sz w:val="28"/>
+      <w:szCs w:val="28"/>
+    </w:rPr>
+  </w:style>
+  <w:style w:type="character" w:customStyle="1" w:styleId="Heading2Char">
+    <w:name w:val="Heading 2 Char"/>
+    <w:basedOn w:val="DefaultParagraphFont"/>
+    <w:link w:val="Heading2"/>
+    <w:uiPriority w:val="9"/>
+    <w:semiHidden/>
+    <w:rsid w:val="00235672"/>
+    <w:rPr>
+      <w:rFonts w:asciiTheme="majorHAnsi" w:eastAsiaTheme="majorEastAsia" w:hAnsiTheme="majorHAnsi" w:cstheme="majorBidi"/>
+      <w:b/>
+      <w:bCs/>
+      <w:color w:val="4F81BD" w:themeColor="accent1"/>
+      <w:sz w:val="26"/>
+      <w:szCs w:val="26"/>
+    </w:rPr>
+  </w:style>
+  <w:style w:type="character" w:customStyle="1" w:styleId="Heading3Char">
+    <w:name w:val="Heading 3 Char"/>
+    <w:basedOn w:val="DefaultParagraphFont"/>
+    <w:link w:val="Heading3"/>
+    <w:uiPriority w:val="9"/>
+    <w:semiHidden/>
+    <w:rsid w:val="00235672"/>
+    <w:rPr>
+      <w:rFonts w:asciiTheme="majorHAnsi" w:eastAsiaTheme="majorEastAsia" w:hAnsiTheme="majorHAnsi" w:cstheme="majorBidi"/>
+      <w:b/>
+      <w:bCs/>
+      <w:color w:val="4F81BD" w:themeColor="accent1"/>
+    </w:rPr>
+  </w:style>
+  <w:style w:type="character" w:customStyle="1" w:styleId="Heading4Char">
+    <w:name w:val="Heading 4 Char"/>
+    <w:basedOn w:val="DefaultParagraphFont"/>
+    <w:link w:val="Heading4"/>
+    <w:uiPriority w:val="9"/>
+    <w:semiHidden/>
+    <w:rsid w:val="00235672"/>
+    <w:rPr>
+      <w:rFonts w:asciiTheme="majorHAnsi" w:eastAsiaTheme="majorEastAsia" w:hAnsiTheme="majorHAnsi" w:cstheme="majorBidi"/>
+      <w:b/>
+      <w:bCs/>
+      <w:i/>
+      <w:iCs/>
+      <w:color w:val="4F81BD" w:themeColor="accent1"/>
+    </w:rPr>
+  </w:style>
+  <w:style w:type="character" w:customStyle="1" w:styleId="Heading5Char">
+    <w:name w:val="Heading 5 Char"/>
+    <w:basedOn w:val="DefaultParagraphFont"/>
+    <w:link w:val="Heading5"/>
+    <w:uiPriority w:val="9"/>
+    <w:semiHidden/>
+    <w:rsid w:val="00235672"/>
+    <w:rPr>
+      <w:rFonts w:asciiTheme="majorHAnsi" w:eastAsiaTheme="majorEastAsia" w:hAnsiTheme="majorHAnsi" w:cstheme="majorBidi"/>
+      <w:color w:val="243F60" w:themeColor="accent1" w:themeShade="7F"/>
+    </w:rPr>
+  </w:style>
+  <w:style w:type="character" w:customStyle="1" w:styleId="Heading6Char">
+    <w:name w:val="Heading 6 Char"/>
+    <w:basedOn w:val="DefaultParagraphFont"/>
+    <w:link w:val="Heading6"/>
+    <w:uiPriority w:val="9"/>
+    <w:semiHidden/>
+    <w:rsid w:val="00235672"/>
+    <w:rPr>
+      <w:rFonts w:asciiTheme="majorHAnsi" w:eastAsiaTheme="majorEastAsia" w:hAnsiTheme="majorHAnsi" w:cstheme="majorBidi"/>
+      <w:i/>
+      <w:iCs/>
+      <w:color w:val="243F60" w:themeColor="accent1" w:themeShade="7F"/>
+    </w:rPr>
+  </w:style>
+  <w:style w:type="character" w:customStyle="1" w:styleId="Heading7Char">
+    <w:name w:val="Heading 7 Char"/>
+    <w:basedOn w:val="DefaultParagraphFont"/>
+    <w:link w:val="Heading7"/>
+    <w:uiPriority w:val="9"/>
+    <w:semiHidden/>
+    <w:rsid w:val="00235672"/>
+    <w:rPr>
+      <w:rFonts w:asciiTheme="majorHAnsi" w:eastAsiaTheme="majorEastAsia" w:hAnsiTheme="majorHAnsi" w:cstheme="majorBidi"/>
+      <w:i/>
+      <w:iCs/>
+      <w:color w:val="404040" w:themeColor="text1" w:themeTint="BF"/>
+    </w:rPr>
+  </w:style>
+  <w:style w:type="character" w:customStyle="1" w:styleId="Heading8Char">
+    <w:name w:val="Heading 8 Char"/>
+    <w:basedOn w:val="DefaultParagraphFont"/>
+    <w:link w:val="Heading8"/>
+    <w:uiPriority w:val="9"/>
+    <w:semiHidden/>
+    <w:rsid w:val="00235672"/>
+    <w:rPr>
+      <w:rFonts w:asciiTheme="majorHAnsi" w:eastAsiaTheme="majorEastAsia" w:hAnsiTheme="majorHAnsi" w:cstheme="majorBidi"/>
+      <w:color w:val="404040" w:themeColor="text1" w:themeTint="BF"/>
+      <w:sz w:val="20"/>
+      <w:szCs w:val="20"/>
+    </w:rPr>
+  </w:style>
+  <w:style w:type="character" w:customStyle="1" w:styleId="Heading9Char">
+    <w:name w:val="Heading 9 Char"/>
+    <w:basedOn w:val="DefaultParagraphFont"/>
+    <w:link w:val="Heading9"/>
+    <w:uiPriority w:val="9"/>
+    <w:semiHidden/>
+    <w:rsid w:val="00235672"/>
+    <w:rPr>
+      <w:rFonts w:asciiTheme="majorHAnsi" w:eastAsiaTheme="majorEastAsia" w:hAnsiTheme="majorHAnsi" w:cstheme="majorBidi"/>
+      <w:i/>
+      <w:iCs/>
+      <w:color w:val="404040" w:themeColor="text1" w:themeTint="BF"/>
+      <w:sz w:val="20"/>
+      <w:szCs w:val="20"/>
+    </w:rPr>
+  </w:style>
+  <w:style w:type="paragraph" w:styleId="HTMLAddress">
+    <w:name w:val="HTML Address"/>
+    <w:basedOn w:val="Normal"/>
+    <w:link w:val="HTMLAddressChar"/>
+    <w:uiPriority w:val="99"/>
+    <w:semiHidden/>
+    <w:unhideWhenUsed/>
+    <w:rsid w:val="00235672"/>
+    <w:pPr>
+      <w:spacing w:after="0" w:line="240" w:lineRule="auto"/>
+    </w:pPr>
+    <w:rPr>
+      <w:i/>
+      <w:iCs/>
+    </w:rPr>
+  </w:style>
+  <w:style w:type="character" w:customStyle="1" w:styleId="HTMLAddressChar">
+    <w:name w:val="HTML Address Char"/>
+    <w:basedOn w:val="DefaultParagraphFont"/>
+    <w:link w:val="HTMLAddress"/>
+    <w:uiPriority w:val="99"/>
+    <w:semiHidden/>
+    <w:rsid w:val="00235672"/>
+    <w:rPr>
+      <w:i/>
+      <w:iCs/>
+    </w:rPr>
+  </w:style>
+  <w:style w:type="paragraph" w:styleId="HTMLPreformatted">
+    <w:name w:val="HTML Preformatted"/>
+    <w:basedOn w:val="Normal"/>
+    <w:link w:val="HTMLPreformattedChar"/>
+    <w:uiPriority w:val="99"/>
+    <w:semiHidden/>
+    <w:unhideWhenUsed/>
+    <w:rsid w:val="00235672"/>
+    <w:pPr>
+      <w:spacing w:after="0" w:line="240" w:lineRule="auto"/>
+    </w:pPr>
+    <w:rPr>
+      <w:rFonts w:ascii="Consolas" w:hAnsi="Consolas" w:cs="Consolas"/>
+      <w:sz w:val="20"/>
+      <w:szCs w:val="20"/>
+    </w:rPr>
+  </w:style>
+  <w:style w:type="character" w:customStyle="1" w:styleId="HTMLPreformattedChar">
+    <w:name w:val="HTML Preformatted Char"/>
+    <w:basedOn w:val="DefaultParagraphFont"/>
+    <w:link w:val="HTMLPreformatted"/>
+    <w:uiPriority w:val="99"/>
+    <w:semiHidden/>
+    <w:rsid w:val="00235672"/>
+    <w:rPr>
+      <w:rFonts w:ascii="Consolas" w:hAnsi="Consolas" w:cs="Consolas"/>
+      <w:sz w:val="20"/>
+      <w:szCs w:val="20"/>
+    </w:rPr>
+  </w:style>
+  <w:style w:type="paragraph" w:styleId="Index1">
+    <w:name w:val="index 1"/>
+    <w:basedOn w:val="Normal"/>
+    <w:next w:val="Normal"/>
+    <w:autoRedefine/>
+    <w:uiPriority w:val="99"/>
+    <w:semiHidden/>
+    <w:unhideWhenUsed/>
+    <w:rsid w:val="00235672"/>
+    <w:pPr>
+      <w:spacing w:after="0" w:line="240" w:lineRule="auto"/>
+      <w:ind w:left="220" w:hanging="220"/>
+    </w:pPr>
+  </w:style>
+  <w:style w:type="paragraph" w:styleId="Index2">
+    <w:name w:val="index 2"/>
+    <w:basedOn w:val="Normal"/>
+    <w:next w:val="Normal"/>
+    <w:autoRedefine/>
+    <w:uiPriority w:val="99"/>
+    <w:semiHidden/>
+    <w:unhideWhenUsed/>
+    <w:rsid w:val="00235672"/>
+    <w:pPr>
+      <w:spacing w:after="0" w:line="240" w:lineRule="auto"/>
+      <w:ind w:left="440" w:hanging="220"/>
+    </w:pPr>
+  </w:style>
+  <w:style w:type="paragraph" w:styleId="Index3">
+    <w:name w:val="index 3"/>
+    <w:basedOn w:val="Normal"/>
+    <w:next w:val="Normal"/>
+    <w:autoRedefine/>
+    <w:uiPriority w:val="99"/>
+    <w:semiHidden/>
+    <w:unhideWhenUsed/>
+    <w:rsid w:val="00235672"/>
+    <w:pPr>
+      <w:spacing w:after="0" w:line="240" w:lineRule="auto"/>
+      <w:ind w:left="660" w:hanging="220"/>
+    </w:pPr>
+  </w:style>
+  <w:style w:type="paragraph" w:styleId="Index4">
+    <w:name w:val="index 4"/>
+    <w:basedOn w:val="Normal"/>
+    <w:next w:val="Normal"/>
+    <w:autoRedefine/>
+    <w:uiPriority w:val="99"/>
+    <w:semiHidden/>
+    <w:unhideWhenUsed/>
+    <w:rsid w:val="00235672"/>
+    <w:pPr>
+      <w:spacing w:after="0" w:line="240" w:lineRule="auto"/>
+      <w:ind w:left="880" w:hanging="220"/>
+    </w:pPr>
+  </w:style>
+  <w:style w:type="paragraph" w:styleId="Index5">
+    <w:name w:val="index 5"/>
+    <w:basedOn w:val="Normal"/>
+    <w:next w:val="Normal"/>
+    <w:autoRedefine/>
+    <w:uiPriority w:val="99"/>
+    <w:semiHidden/>
+    <w:unhideWhenUsed/>
+    <w:rsid w:val="00235672"/>
+    <w:pPr>
+      <w:spacing w:after="0" w:line="240" w:lineRule="auto"/>
+      <w:ind w:left="1100" w:hanging="220"/>
+    </w:pPr>
+  </w:style>
+  <w:style w:type="paragraph" w:styleId="Index6">
+    <w:name w:val="index 6"/>
+    <w:basedOn w:val="Normal"/>
+    <w:next w:val="Normal"/>
+    <w:autoRedefine/>
+    <w:uiPriority w:val="99"/>
+    <w:semiHidden/>
+    <w:unhideWhenUsed/>
+    <w:rsid w:val="00235672"/>
+    <w:pPr>
+      <w:spacing w:after="0" w:line="240" w:lineRule="auto"/>
+      <w:ind w:left="1320" w:hanging="220"/>
+    </w:pPr>
+  </w:style>
+  <w:style w:type="paragraph" w:styleId="Index7">
+    <w:name w:val="index 7"/>
+    <w:basedOn w:val="Normal"/>
+    <w:next w:val="Normal"/>
+    <w:autoRedefine/>
+    <w:uiPriority w:val="99"/>
+    <w:semiHidden/>
+    <w:unhideWhenUsed/>
+    <w:rsid w:val="00235672"/>
+    <w:pPr>
+      <w:spacing w:after="0" w:line="240" w:lineRule="auto"/>
+      <w:ind w:left="1540" w:hanging="220"/>
+    </w:pPr>
+  </w:style>
+  <w:style w:type="paragraph" w:styleId="Index8">
+    <w:name w:val="index 8"/>
+    <w:basedOn w:val="Normal"/>
+    <w:next w:val="Normal"/>
+    <w:autoRedefine/>
+    <w:uiPriority w:val="99"/>
+    <w:semiHidden/>
+    <w:unhideWhenUsed/>
+    <w:rsid w:val="00235672"/>
+    <w:pPr>
+      <w:spacing w:after="0" w:line="240" w:lineRule="auto"/>
+      <w:ind w:left="1760" w:hanging="220"/>
+    </w:pPr>
+  </w:style>
+  <w:style w:type="paragraph" w:styleId="Index9">
+    <w:name w:val="index 9"/>
+    <w:basedOn w:val="Normal"/>
+    <w:next w:val="Normal"/>
+    <w:autoRedefine/>
+    <w:uiPriority w:val="99"/>
+    <w:semiHidden/>
+    <w:unhideWhenUsed/>
+    <w:rsid w:val="00235672"/>
+    <w:pPr>
+      <w:spacing w:after="0" w:line="240" w:lineRule="auto"/>
+      <w:ind w:left="1980" w:hanging="220"/>
+    </w:pPr>
+  </w:style>
+  <w:style w:type="paragraph" w:styleId="IndexHeading">
+    <w:name w:val="index heading"/>
+    <w:basedOn w:val="Normal"/>
+    <w:next w:val="Index1"/>
+    <w:uiPriority w:val="99"/>
+    <w:semiHidden/>
+    <w:unhideWhenUsed/>
+    <w:rsid w:val="00235672"/>
+    <w:rPr>
+      <w:rFonts w:asciiTheme="majorHAnsi" w:eastAsiaTheme="majorEastAsia" w:hAnsiTheme="majorHAnsi" w:cstheme="majorBidi"/>
+      <w:b/>
+      <w:bCs/>
+    </w:rPr>
+  </w:style>
+  <w:style w:type="paragraph" w:styleId="IntenseQuote">
+    <w:name w:val="Intense Quote"/>
+    <w:basedOn w:val="Normal"/>
+    <w:next w:val="Normal"/>
+    <w:link w:val="IntenseQuoteChar"/>
+    <w:uiPriority w:val="30"/>
+    <w:qFormat/>
+    <w:rsid w:val="00235672"/>
+    <w:pPr>
+      <w:pBdr>
+        <w:bottom w:val="single" w:sz="4" w:space="4" w:color="4F81BD" w:themeColor="accent1"/>
+      </w:pBdr>
+      <w:spacing w:before="200" w:after="280"/>
+      <w:ind w:left="936" w:right="936"/>
+    </w:pPr>
+    <w:rPr>
+      <w:b/>
+      <w:bCs/>
+      <w:i/>
+      <w:iCs/>
+      <w:color w:val="4F81BD" w:themeColor="accent1"/>
+    </w:rPr>
+  </w:style>
+  <w:style w:type="character" w:customStyle="1" w:styleId="IntenseQuoteChar">
+    <w:name w:val="Intense Quote Char"/>
+    <w:basedOn w:val="DefaultParagraphFont"/>
+    <w:link w:val="IntenseQuote"/>
+    <w:uiPriority w:val="30"/>
+    <w:rsid w:val="00235672"/>
+    <w:rPr>
+      <w:b/>
+      <w:bCs/>
+      <w:i/>
+      <w:iCs/>
+      <w:color w:val="4F81BD" w:themeColor="accent1"/>
+    </w:rPr>
+  </w:style>
+  <w:style w:type="paragraph" w:styleId="List">
+    <w:name w:val="List"/>
+    <w:basedOn w:val="Normal"/>
+    <w:uiPriority w:val="99"/>
+    <w:semiHidden/>
+    <w:unhideWhenUsed/>
+    <w:rsid w:val="00235672"/>
+    <w:pPr>
+      <w:ind w:left="283" w:hanging="283"/>
+      <w:contextualSpacing/>
+    </w:pPr>
+  </w:style>
+  <w:style w:type="paragraph" w:styleId="List2">
+    <w:name w:val="List 2"/>
+    <w:basedOn w:val="Normal"/>
+    <w:uiPriority w:val="99"/>
+    <w:semiHidden/>
+    <w:unhideWhenUsed/>
+    <w:rsid w:val="00235672"/>
+    <w:pPr>
+      <w:ind w:left="566" w:hanging="283"/>
+      <w:contextualSpacing/>
+    </w:pPr>
+  </w:style>
+  <w:style w:type="paragraph" w:styleId="List3">
+    <w:name w:val="List 3"/>
+    <w:basedOn w:val="Normal"/>
+    <w:uiPriority w:val="99"/>
+    <w:semiHidden/>
+    <w:unhideWhenUsed/>
+    <w:rsid w:val="00235672"/>
+    <w:pPr>
+      <w:ind w:left="849" w:hanging="283"/>
+      <w:contextualSpacing/>
+    </w:pPr>
+  </w:style>
+  <w:style w:type="paragraph" w:styleId="List4">
+    <w:name w:val="List 4"/>
+    <w:basedOn w:val="Normal"/>
+    <w:uiPriority w:val="99"/>
+    <w:semiHidden/>
+    <w:unhideWhenUsed/>
+    <w:rsid w:val="00235672"/>
+    <w:pPr>
+      <w:ind w:left="1132" w:hanging="283"/>
+      <w:contextualSpacing/>
+    </w:pPr>
+  </w:style>
+  <w:style w:type="paragraph" w:styleId="List5">
+    <w:name w:val="List 5"/>
+    <w:basedOn w:val="Normal"/>
+    <w:uiPriority w:val="99"/>
+    <w:semiHidden/>
+    <w:unhideWhenUsed/>
+    <w:rsid w:val="00235672"/>
+    <w:pPr>
+      <w:ind w:left="1415" w:hanging="283"/>
+      <w:contextualSpacing/>
+    </w:pPr>
+  </w:style>
+  <w:style w:type="paragraph" w:styleId="ListBullet">
+    <w:name w:val="List Bullet"/>
+    <w:basedOn w:val="Normal"/>
+    <w:uiPriority w:val="99"/>
+    <w:semiHidden/>
+    <w:unhideWhenUsed/>
+    <w:rsid w:val="00235672"/>
+    <w:pPr>
+      <w:numPr>
+        <w:numId w:val="2"/>
+      </w:numPr>
+      <w:contextualSpacing/>
+    </w:pPr>
+  </w:style>
+  <w:style w:type="paragraph" w:styleId="ListBullet2">
+    <w:name w:val="List Bullet 2"/>
+    <w:basedOn w:val="Normal"/>
+    <w:uiPriority w:val="99"/>
+    <w:semiHidden/>
+    <w:unhideWhenUsed/>
+    <w:rsid w:val="00235672"/>
+    <w:pPr>
+      <w:numPr>
+        <w:numId w:val="3"/>
+      </w:numPr>
+      <w:contextualSpacing/>
+    </w:pPr>
+  </w:style>
+  <w:style w:type="paragraph" w:styleId="ListBullet3">
+    <w:name w:val="List Bullet 3"/>
+    <w:basedOn w:val="Normal"/>
+    <w:uiPriority w:val="99"/>
+    <w:semiHidden/>
+    <w:unhideWhenUsed/>
+    <w:rsid w:val="00235672"/>
+    <w:pPr>
+      <w:numPr>
+        <w:numId w:val="4"/>
+      </w:numPr>
+      <w:contextualSpacing/>
+    </w:pPr>
+  </w:style>
+  <w:style w:type="paragraph" w:styleId="ListBullet4">
+    <w:name w:val="List Bullet 4"/>
+    <w:basedOn w:val="Normal"/>
+    <w:uiPriority w:val="99"/>
+    <w:semiHidden/>
+    <w:unhideWhenUsed/>
+    <w:rsid w:val="00235672"/>
+    <w:pPr>
+      <w:numPr>
+        <w:numId w:val="5"/>
+      </w:numPr>
+      <w:contextualSpacing/>
+    </w:pPr>
+  </w:style>
+  <w:style w:type="paragraph" w:styleId="ListBullet5">
+    <w:name w:val="List Bullet 5"/>
+    <w:basedOn w:val="Normal"/>
+    <w:uiPriority w:val="99"/>
+    <w:semiHidden/>
+    <w:unhideWhenUsed/>
+    <w:rsid w:val="00235672"/>
+    <w:pPr>
+      <w:numPr>
+        <w:numId w:val="6"/>
+      </w:numPr>
+      <w:contextualSpacing/>
+    </w:pPr>
+  </w:style>
+  <w:style w:type="paragraph" w:styleId="ListContinue">
+    <w:name w:val="List Continue"/>
+    <w:basedOn w:val="Normal"/>
+    <w:uiPriority w:val="99"/>
+    <w:semiHidden/>
+    <w:unhideWhenUsed/>
+    <w:rsid w:val="00235672"/>
+    <w:pPr>
+      <w:spacing w:after="120"/>
+      <w:ind w:left="283"/>
+      <w:contextualSpacing/>
+    </w:pPr>
+  </w:style>
+  <w:style w:type="paragraph" w:styleId="ListContinue2">
+    <w:name w:val="List Continue 2"/>
+    <w:basedOn w:val="Normal"/>
+    <w:uiPriority w:val="99"/>
+    <w:semiHidden/>
+    <w:unhideWhenUsed/>
+    <w:rsid w:val="00235672"/>
+    <w:pPr>
+      <w:spacing w:after="120"/>
+      <w:ind w:left="566"/>
+      <w:contextualSpacing/>
+    </w:pPr>
+  </w:style>
+  <w:style w:type="paragraph" w:styleId="ListContinue3">
+    <w:name w:val="List Continue 3"/>
+    <w:basedOn w:val="Normal"/>
+    <w:uiPriority w:val="99"/>
+    <w:semiHidden/>
+    <w:unhideWhenUsed/>
+    <w:rsid w:val="00235672"/>
+    <w:pPr>
+      <w:spacing w:after="120"/>
+      <w:ind w:left="849"/>
+      <w:contextualSpacing/>
+    </w:pPr>
+  </w:style>
+  <w:style w:type="paragraph" w:styleId="ListContinue4">
+    <w:name w:val="List Continue 4"/>
+    <w:basedOn w:val="Normal"/>
+    <w:uiPriority w:val="99"/>
+    <w:semiHidden/>
+    <w:unhideWhenUsed/>
+    <w:rsid w:val="00235672"/>
+    <w:pPr>
+      <w:spacing w:after="120"/>
+      <w:ind w:left="1132"/>
+      <w:contextualSpacing/>
+    </w:pPr>
+  </w:style>
+  <w:style w:type="paragraph" w:styleId="ListContinue5">
+    <w:name w:val="List Continue 5"/>
+    <w:basedOn w:val="Normal"/>
+    <w:uiPriority w:val="99"/>
+    <w:semiHidden/>
+    <w:unhideWhenUsed/>
+    <w:rsid w:val="00235672"/>
+    <w:pPr>
+      <w:spacing w:after="120"/>
+      <w:ind w:left="1415"/>
+      <w:contextualSpacing/>
+    </w:pPr>
+  </w:style>
+  <w:style w:type="paragraph" w:styleId="ListNumber">
+    <w:name w:val="List Number"/>
+    <w:basedOn w:val="Normal"/>
+    <w:uiPriority w:val="99"/>
+    <w:semiHidden/>
+    <w:unhideWhenUsed/>
+    <w:rsid w:val="00235672"/>
+    <w:pPr>
+      <w:numPr>
+        <w:numId w:val="7"/>
+      </w:numPr>
+      <w:contextualSpacing/>
+    </w:pPr>
+  </w:style>
+  <w:style w:type="paragraph" w:styleId="ListNumber2">
+    <w:name w:val="List Number 2"/>
+    <w:basedOn w:val="Normal"/>
+    <w:uiPriority w:val="99"/>
+    <w:semiHidden/>
+    <w:unhideWhenUsed/>
+    <w:rsid w:val="00235672"/>
+    <w:pPr>
+      <w:numPr>
+        <w:numId w:val="8"/>
+      </w:numPr>
+      <w:contextualSpacing/>
+    </w:pPr>
+  </w:style>
+  <w:style w:type="paragraph" w:styleId="ListNumber3">
+    <w:name w:val="List Number 3"/>
+    <w:basedOn w:val="Normal"/>
+    <w:uiPriority w:val="99"/>
+    <w:semiHidden/>
+    <w:unhideWhenUsed/>
+    <w:rsid w:val="00235672"/>
+    <w:pPr>
+      <w:numPr>
+        <w:numId w:val="9"/>
+      </w:numPr>
+      <w:contextualSpacing/>
+    </w:pPr>
+  </w:style>
+  <w:style w:type="paragraph" w:styleId="ListNumber4">
+    <w:name w:val="List Number 4"/>
+    <w:basedOn w:val="Normal"/>
+    <w:uiPriority w:val="99"/>
+    <w:semiHidden/>
+    <w:unhideWhenUsed/>
+    <w:rsid w:val="00235672"/>
+    <w:pPr>
+      <w:numPr>
+        <w:numId w:val="10"/>
+      </w:numPr>
+      <w:contextualSpacing/>
+    </w:pPr>
+  </w:style>
+  <w:style w:type="paragraph" w:styleId="ListNumber5">
+    <w:name w:val="List Number 5"/>
+    <w:basedOn w:val="Normal"/>
+    <w:uiPriority w:val="99"/>
+    <w:semiHidden/>
+    <w:unhideWhenUsed/>
+    <w:rsid w:val="00235672"/>
+    <w:pPr>
+      <w:numPr>
+        <w:numId w:val="11"/>
+      </w:numPr>
+      <w:contextualSpacing/>
+    </w:pPr>
+  </w:style>
+  <w:style w:type="paragraph" w:styleId="ListParagraph">
+    <w:name w:val="List Paragraph"/>
+    <w:basedOn w:val="Normal"/>
+    <w:uiPriority w:val="34"/>
+    <w:qFormat/>
+    <w:rsid w:val="00235672"/>
+    <w:pPr>
+      <w:ind w:left="720"/>
+      <w:contextualSpacing/>
+    </w:pPr>
+  </w:style>
+  <w:style w:type="paragraph" w:styleId="MacroText">
+    <w:name w:val="macro"/>
+    <w:link w:val="MacroTextChar"/>
+    <w:uiPriority w:val="99"/>
+    <w:semiHidden/>
+    <w:unhideWhenUsed/>
+    <w:rsid w:val="00235672"/>
+    <w:pPr>
+      <w:tabs>
+        <w:tab w:val="left" w:pos="480"/>
+        <w:tab w:val="left" w:pos="960"/>
+        <w:tab w:val="left" w:pos="1440"/>
+        <w:tab w:val="left" w:pos="1920"/>
+        <w:tab w:val="left" w:pos="2400"/>
+        <w:tab w:val="left" w:pos="2880"/>
+        <w:tab w:val="left" w:pos="3360"/>
+        <w:tab w:val="left" w:pos="3840"/>
+        <w:tab w:val="left" w:pos="4320"/>
+      </w:tabs>
+      <w:spacing w:after="0"/>
+    </w:pPr>
+    <w:rPr>
+      <w:rFonts w:ascii="Consolas" w:hAnsi="Consolas" w:cs="Consolas"/>
+      <w:sz w:val="20"/>
+      <w:szCs w:val="20"/>
+    </w:rPr>
+  </w:style>
+  <w:style w:type="character" w:customStyle="1" w:styleId="MacroTextChar">
+    <w:name w:val="Macro Text Char"/>
+    <w:basedOn w:val="DefaultParagraphFont"/>
+    <w:link w:val="MacroText"/>
+    <w:uiPriority w:val="99"/>
+    <w:semiHidden/>
+    <w:rsid w:val="00235672"/>
+    <w:rPr>
+      <w:rFonts w:ascii="Consolas" w:hAnsi="Consolas" w:cs="Consolas"/>
+      <w:sz w:val="20"/>
+      <w:szCs w:val="20"/>
+    </w:rPr>
+  </w:style>
+  <w:style w:type="paragraph" w:styleId="MessageHeader">
+    <w:name w:val="Message Header"/>
+    <w:basedOn w:val="Normal"/>
+    <w:link w:val="MessageHeaderChar"/>
+    <w:uiPriority w:val="99"/>
+    <w:semiHidden/>
+    <w:unhideWhenUsed/>
+    <w:rsid w:val="00235672"/>
+    <w:pPr>
+      <w:pBdr>
+        <w:top w:val="single" w:sz="6" w:space="1" w:color="auto"/>
+        <w:left w:val="single" w:sz="6" w:space="1" w:color="auto"/>
+        <w:bottom w:val="single" w:sz="6" w:space="1" w:color="auto"/>
+        <w:right w:val="single" w:sz="6" w:space="1" w:color="auto"/>
+      </w:pBdr>
+      <w:shd w:val="pct20" w:color="auto" w:fill="auto"/>
+      <w:spacing w:after="0" w:line="240" w:lineRule="auto"/>
+      <w:ind w:left="1134" w:hanging="1134"/>
+    </w:pPr>
+    <w:rPr>
+      <w:rFonts w:asciiTheme="majorHAnsi" w:eastAsiaTheme="majorEastAsia" w:hAnsiTheme="majorHAnsi" w:cstheme="majorBidi"/>
+      <w:sz w:val="24"/>
+      <w:szCs w:val="24"/>
+    </w:rPr>
+  </w:style>
+  <w:style w:type="character" w:customStyle="1" w:styleId="MessageHeaderChar">
+    <w:name w:val="Message Header Char"/>
+    <w:basedOn w:val="DefaultParagraphFont"/>
+    <w:link w:val="MessageHeader"/>
+    <w:uiPriority w:val="99"/>
+    <w:semiHidden/>
+    <w:rsid w:val="00235672"/>
+    <w:rPr>
+      <w:rFonts w:asciiTheme="majorHAnsi" w:eastAsiaTheme="majorEastAsia" w:hAnsiTheme="majorHAnsi" w:cstheme="majorBidi"/>
+      <w:sz w:val="24"/>
+      <w:szCs w:val="24"/>
+      <w:shd w:val="pct20" w:color="auto" w:fill="auto"/>
+    </w:rPr>
+  </w:style>
+  <w:style w:type="paragraph" w:styleId="NoSpacing">
+    <w:name w:val="No Spacing"/>
+    <w:uiPriority w:val="1"/>
+    <w:qFormat/>
+    <w:rsid w:val="00235672"/>
+    <w:pPr>
+      <w:spacing w:after="0" w:line="240" w:lineRule="auto"/>
+    </w:pPr>
+  </w:style>
+  <w:style w:type="paragraph" w:styleId="NormalWeb">
+    <w:name w:val="Normal (Web)"/>
+    <w:basedOn w:val="Normal"/>
+    <w:uiPriority w:val="99"/>
+    <w:semiHidden/>
+    <w:unhideWhenUsed/>
+    <w:rsid w:val="00235672"/>
+    <w:rPr>
+      <w:rFonts w:ascii="Times New Roman" w:hAnsi="Times New Roman" w:cs="Times New Roman"/>
+      <w:sz w:val="24"/>
+      <w:szCs w:val="24"/>
+    </w:rPr>
+  </w:style>
+  <w:style w:type="paragraph" w:styleId="NormalIndent">
+    <w:name w:val="Normal Indent"/>
+    <w:basedOn w:val="Normal"/>
+    <w:uiPriority w:val="99"/>
+    <w:semiHidden/>
+    <w:unhideWhenUsed/>
+    <w:rsid w:val="00235672"/>
+    <w:pPr>
+      <w:ind w:left="720"/>
+    </w:pPr>
+  </w:style>
+  <w:style w:type="paragraph" w:styleId="NoteHeading">
+    <w:name w:val="Note Heading"/>
+    <w:basedOn w:val="Normal"/>
+    <w:next w:val="Normal"/>
+    <w:link w:val="NoteHeadingChar"/>
+    <w:uiPriority w:val="99"/>
+    <w:semiHidden/>
+    <w:unhideWhenUsed/>
+    <w:rsid w:val="00235672"/>
+    <w:pPr>
+      <w:spacing w:after="0" w:line="240" w:lineRule="auto"/>
+    </w:pPr>
+  </w:style>
+  <w:style w:type="character" w:customStyle="1" w:styleId="NoteHeadingChar">
+    <w:name w:val="Note Heading Char"/>
+    <w:basedOn w:val="DefaultParagraphFont"/>
+    <w:link w:val="NoteHeading"/>
+    <w:uiPriority w:val="99"/>
+    <w:semiHidden/>
+    <w:rsid w:val="00235672"/>
+  </w:style>
+  <w:style w:type="paragraph" w:styleId="PlainText">
+    <w:name w:val="Plain Text"/>
+    <w:basedOn w:val="Normal"/>
+    <w:link w:val="PlainTextChar"/>
+    <w:uiPriority w:val="99"/>
+    <w:semiHidden/>
+    <w:unhideWhenUsed/>
+    <w:rsid w:val="00235672"/>
+    <w:pPr>
+      <w:spacing w:after="0" w:line="240" w:lineRule="auto"/>
+    </w:pPr>
+    <w:rPr>
+      <w:rFonts w:ascii="Consolas" w:hAnsi="Consolas" w:cs="Consolas"/>
+      <w:sz w:val="21"/>
+      <w:szCs w:val="21"/>
+    </w:rPr>
+  </w:style>
+  <w:style w:type="character" w:customStyle="1" w:styleId="PlainTextChar">
+    <w:name w:val="Plain Text Char"/>
+    <w:basedOn w:val="DefaultParagraphFont"/>
+    <w:link w:val="PlainText"/>
+    <w:uiPriority w:val="99"/>
+    <w:semiHidden/>
+    <w:rsid w:val="00235672"/>
+    <w:rPr>
+      <w:rFonts w:ascii="Consolas" w:hAnsi="Consolas" w:cs="Consolas"/>
+      <w:sz w:val="21"/>
+      <w:szCs w:val="21"/>
+    </w:rPr>
+  </w:style>
+  <w:style w:type="paragraph" w:styleId="Quote">
+    <w:name w:val="Quote"/>
+    <w:basedOn w:val="Normal"/>
+    <w:next w:val="Normal"/>
+    <w:link w:val="QuoteChar"/>
+    <w:uiPriority w:val="29"/>
+    <w:qFormat/>
+    <w:rsid w:val="00235672"/>
+    <w:rPr>
+      <w:i/>
+      <w:iCs/>
+      <w:color w:val="000000" w:themeColor="text1"/>
+    </w:rPr>
+  </w:style>
+  <w:style w:type="character" w:customStyle="1" w:styleId="QuoteChar">
+    <w:name w:val="Quote Char"/>
+    <w:basedOn w:val="DefaultParagraphFont"/>
+    <w:link w:val="Quote"/>
+    <w:uiPriority w:val="29"/>
+    <w:rsid w:val="00235672"/>
+    <w:rPr>
+      <w:i/>
+      <w:iCs/>
+      <w:color w:val="000000" w:themeColor="text1"/>
+    </w:rPr>
+  </w:style>
+  <w:style w:type="paragraph" w:styleId="Salutation">
+    <w:name w:val="Salutation"/>
+    <w:basedOn w:val="Normal"/>
+    <w:next w:val="Normal"/>
+    <w:link w:val="SalutationChar"/>
+    <w:uiPriority w:val="99"/>
+    <w:semiHidden/>
+    <w:unhideWhenUsed/>
+    <w:rsid w:val="00235672"/>
+  </w:style>
+  <w:style w:type="character" w:customStyle="1" w:styleId="SalutationChar">
+    <w:name w:val="Salutation Char"/>
+    <w:basedOn w:val="DefaultParagraphFont"/>
+    <w:link w:val="Salutation"/>
+    <w:uiPriority w:val="99"/>
+    <w:semiHidden/>
+    <w:rsid w:val="00235672"/>
+  </w:style>
+  <w:style w:type="paragraph" w:styleId="Signature">
+    <w:name w:val="Signature"/>
+    <w:basedOn w:val="Normal"/>
+    <w:link w:val="SignatureChar"/>
+    <w:uiPriority w:val="99"/>
+    <w:semiHidden/>
+    <w:unhideWhenUsed/>
+    <w:rsid w:val="00235672"/>
+    <w:pPr>
+      <w:spacing w:after="0" w:line="240" w:lineRule="auto"/>
+      <w:ind w:left="4252"/>
+    </w:pPr>
+  </w:style>
+  <w:style w:type="character" w:customStyle="1" w:styleId="SignatureChar">
+    <w:name w:val="Signature Char"/>
+    <w:basedOn w:val="DefaultParagraphFont"/>
+    <w:link w:val="Signature"/>
+    <w:uiPriority w:val="99"/>
+    <w:semiHidden/>
+    <w:rsid w:val="00235672"/>
+  </w:style>
+  <w:style w:type="paragraph" w:styleId="Subtitle">
+    <w:name w:val="Subtitle"/>
+    <w:basedOn w:val="Normal"/>
+    <w:next w:val="Normal"/>
+    <w:link w:val="SubtitleChar"/>
+    <w:uiPriority w:val="11"/>
+    <w:qFormat/>
+    <w:rsid w:val="00235672"/>
+    <w:pPr>
+      <w:numPr>
+        <w:ilvl w:val="1"/>
+      </w:numPr>
+    </w:pPr>
+    <w:rPr>
+      <w:rFonts w:asciiTheme="majorHAnsi" w:eastAsiaTheme="majorEastAsia" w:hAnsiTheme="majorHAnsi" w:cstheme="majorBidi"/>
+      <w:i/>
+      <w:iCs/>
+      <w:color w:val="4F81BD" w:themeColor="accent1"/>
+      <w:spacing w:val="15"/>
+      <w:sz w:val="24"/>
+      <w:szCs w:val="24"/>
+    </w:rPr>
+  </w:style>
+  <w:style w:type="character" w:customStyle="1" w:styleId="SubtitleChar">
+    <w:name w:val="Subtitle Char"/>
+    <w:basedOn w:val="DefaultParagraphFont"/>
+    <w:link w:val="Subtitle"/>
+    <w:uiPriority w:val="11"/>
+    <w:rsid w:val="00235672"/>
+    <w:rPr>
+      <w:rFonts w:asciiTheme="majorHAnsi" w:eastAsiaTheme="majorEastAsia" w:hAnsiTheme="majorHAnsi" w:cstheme="majorBidi"/>
+      <w:i/>
+      <w:iCs/>
+      <w:color w:val="4F81BD" w:themeColor="accent1"/>
+      <w:spacing w:val="15"/>
+      <w:sz w:val="24"/>
+      <w:szCs w:val="24"/>
+    </w:rPr>
+  </w:style>
+  <w:style w:type="paragraph" w:styleId="TableofAuthorities">
+    <w:name w:val="table of authorities"/>
+    <w:basedOn w:val="Normal"/>
+    <w:next w:val="Normal"/>
+    <w:uiPriority w:val="99"/>
+    <w:semiHidden/>
+    <w:unhideWhenUsed/>
+    <w:rsid w:val="00235672"/>
+    <w:pPr>
+      <w:spacing w:after="0"/>
+      <w:ind w:left="220" w:hanging="220"/>
+    </w:pPr>
+  </w:style>
+  <w:style w:type="paragraph" w:styleId="TableofFigures">
+    <w:name w:val="table of figures"/>
+    <w:basedOn w:val="Normal"/>
+    <w:next w:val="Normal"/>
+    <w:uiPriority w:val="99"/>
+    <w:semiHidden/>
+    <w:unhideWhenUsed/>
+    <w:rsid w:val="00235672"/>
+    <w:pPr>
+      <w:spacing w:after="0"/>
+    </w:pPr>
+  </w:style>
+  <w:style w:type="paragraph" w:styleId="Title">
+    <w:name w:val="Title"/>
+    <w:basedOn w:val="Normal"/>
+    <w:next w:val="Normal"/>
+    <w:link w:val="TitleChar"/>
+    <w:uiPriority w:val="10"/>
+    <w:qFormat/>
+    <w:rsid w:val="00235672"/>
+    <w:pPr>
+      <w:pBdr>
+        <w:bottom w:val="single" w:sz="8" w:space="4" w:color="4F81BD" w:themeColor="accent1"/>
+      </w:pBdr>
+      <w:spacing w:after="300" w:line="240" w:lineRule="auto"/>
+      <w:contextualSpacing/>
+    </w:pPr>
+    <w:rPr>
+      <w:rFonts w:asciiTheme="majorHAnsi" w:eastAsiaTheme="majorEastAsia" w:hAnsiTheme="majorHAnsi" w:cstheme="majorBidi"/>
+      <w:color w:val="17365D" w:themeColor="text2" w:themeShade="BF"/>
+      <w:spacing w:val="5"/>
+      <w:kern w:val="28"/>
+      <w:sz w:val="52"/>
+      <w:szCs w:val="52"/>
+    </w:rPr>
+  </w:style>
+  <w:style w:type="character" w:customStyle="1" w:styleId="TitleChar">
+    <w:name w:val="Title Char"/>
+    <w:basedOn w:val="DefaultParagraphFont"/>
+    <w:link w:val="Title"/>
+    <w:uiPriority w:val="10"/>
+    <w:rsid w:val="00235672"/>
+    <w:rPr>
+      <w:rFonts w:asciiTheme="majorHAnsi" w:eastAsiaTheme="majorEastAsia" w:hAnsiTheme="majorHAnsi" w:cstheme="majorBidi"/>
+      <w:color w:val="17365D" w:themeColor="text2" w:themeShade="BF"/>
+      <w:spacing w:val="5"/>
+      <w:kern w:val="28"/>
+      <w:sz w:val="52"/>
+      <w:szCs w:val="52"/>
+    </w:rPr>
+  </w:style>
+  <w:style w:type="paragraph" w:styleId="TOAHeading">
+    <w:name w:val="toa heading"/>
+    <w:basedOn w:val="Normal"/>
+    <w:next w:val="Normal"/>
+    <w:uiPriority w:val="99"/>
+    <w:semiHidden/>
+    <w:unhideWhenUsed/>
+    <w:rsid w:val="00235672"/>
+    <w:pPr>
+      <w:spacing w:before="120"/>
+    </w:pPr>
+    <w:rPr>
+      <w:rFonts w:asciiTheme="majorHAnsi" w:eastAsiaTheme="majorEastAsia" w:hAnsiTheme="majorHAnsi" w:cstheme="majorBidi"/>
+      <w:b/>
+      <w:bCs/>
+      <w:sz w:val="24"/>
+      <w:szCs w:val="24"/>
+    </w:rPr>
+  </w:style>
+  <w:style w:type="paragraph" w:styleId="TOC1">
+    <w:name w:val="toc 1"/>
+    <w:basedOn w:val="Normal"/>
+    <w:next w:val="Normal"/>
+    <w:autoRedefine/>
+    <w:uiPriority w:val="39"/>
+    <w:semiHidden/>
+    <w:unhideWhenUsed/>
+    <w:rsid w:val="00235672"/>
+    <w:pPr>
+      <w:spacing w:after="100"/>
+    </w:pPr>
+  </w:style>
+  <w:style w:type="paragraph" w:styleId="TOC2">
+    <w:name w:val="toc 2"/>
+    <w:basedOn w:val="Normal"/>
+    <w:next w:val="Normal"/>
+    <w:autoRedefine/>
+    <w:uiPriority w:val="39"/>
+    <w:semiHidden/>
+    <w:unhideWhenUsed/>
+    <w:rsid w:val="00235672"/>
+    <w:pPr>
+      <w:spacing w:after="100"/>
+      <w:ind w:left="220"/>
+    </w:pPr>
+  </w:style>
+  <w:style w:type="paragraph" w:styleId="TOC3">
+    <w:name w:val="toc 3"/>
+    <w:basedOn w:val="Normal"/>
+    <w:next w:val="Normal"/>
+    <w:autoRedefine/>
+    <w:uiPriority w:val="39"/>
+    <w:semiHidden/>
+    <w:unhideWhenUsed/>
+    <w:rsid w:val="00235672"/>
+    <w:pPr>
+      <w:spacing w:after="100"/>
+      <w:ind w:left="440"/>
+    </w:pPr>
+  </w:style>
+  <w:style w:type="paragraph" w:styleId="TOC4">
+    <w:name w:val="toc 4"/>
+    <w:basedOn w:val="Normal"/>
+    <w:next w:val="Normal"/>
+    <w:autoRedefine/>
+    <w:uiPriority w:val="39"/>
+    <w:semiHidden/>
+    <w:unhideWhenUsed/>
+    <w:rsid w:val="00235672"/>
+    <w:pPr>
+      <w:spacing w:after="100"/>
+      <w:ind w:left="660"/>
+    </w:pPr>
+  </w:style>
+  <w:style w:type="paragraph" w:styleId="TOC5">
+    <w:name w:val="toc 5"/>
+    <w:basedOn w:val="Normal"/>
+    <w:next w:val="Normal"/>
+    <w:autoRedefine/>
+    <w:uiPriority w:val="39"/>
+    <w:semiHidden/>
+    <w:unhideWhenUsed/>
+    <w:rsid w:val="00235672"/>
+    <w:pPr>
+      <w:spacing w:after="100"/>
+      <w:ind w:left="880"/>
+    </w:pPr>
+  </w:style>
+  <w:style w:type="paragraph" w:styleId="TOC6">
+    <w:name w:val="toc 6"/>
+    <w:basedOn w:val="Normal"/>
+    <w:next w:val="Normal"/>
+    <w:autoRedefine/>
+    <w:uiPriority w:val="39"/>
+    <w:semiHidden/>
+    <w:unhideWhenUsed/>
+    <w:rsid w:val="00235672"/>
+    <w:pPr>
+      <w:spacing w:after="100"/>
+      <w:ind w:left="1100"/>
+    </w:pPr>
+  </w:style>
+  <w:style w:type="paragraph" w:styleId="TOC7">
+    <w:name w:val="toc 7"/>
+    <w:basedOn w:val="Normal"/>
+    <w:next w:val="Normal"/>
+    <w:autoRedefine/>
+    <w:uiPriority w:val="39"/>
+    <w:semiHidden/>
+    <w:unhideWhenUsed/>
+    <w:rsid w:val="00235672"/>
+    <w:pPr>
+      <w:spacing w:after="100"/>
+      <w:ind w:left="1320"/>
+    </w:pPr>
+  </w:style>
+  <w:style w:type="paragraph" w:styleId="TOC8">
+    <w:name w:val="toc 8"/>
+    <w:basedOn w:val="Normal"/>
+    <w:next w:val="Normal"/>
+    <w:autoRedefine/>
+    <w:uiPriority w:val="39"/>
+    <w:semiHidden/>
+    <w:unhideWhenUsed/>
+    <w:rsid w:val="00235672"/>
+    <w:pPr>
+      <w:spacing w:after="100"/>
+      <w:ind w:left="1540"/>
+    </w:pPr>
+  </w:style>
+  <w:style w:type="paragraph" w:styleId="TOC9">
+    <w:name w:val="toc 9"/>
+    <w:basedOn w:val="Normal"/>
+    <w:next w:val="Normal"/>
+    <w:autoRedefine/>
+    <w:uiPriority w:val="39"/>
+    <w:semiHidden/>
+    <w:unhideWhenUsed/>
+    <w:rsid w:val="00235672"/>
+    <w:pPr>
+      <w:spacing w:after="100"/>
+      <w:ind w:left="1760"/>
+    </w:pPr>
+  </w:style>
+  <w:style w:type="paragraph" w:styleId="TOCHeading">
+    <w:name w:val="TOC Heading"/>
+    <w:basedOn w:val="Heading1"/>
+    <w:next w:val="Normal"/>
+    <w:uiPriority w:val="39"/>
+    <w:semiHidden/>
+    <w:unhideWhenUsed/>
+    <w:qFormat/>
+    <w:rsid w:val="00235672"/>
+    <w:pPr>
+      <w:outlineLvl w:val="9"/>
+    </w:pPr>
   </w:style>
 </w:styles>
 </file>
@@ -1713,6 +3927,217 @@
     <w:name w:val="Normal"/>
     <w:qFormat/>
   </w:style>
+  <w:style w:type="paragraph" w:styleId="Heading1">
+    <w:name w:val="heading 1"/>
+    <w:basedOn w:val="Normal"/>
+    <w:next w:val="Normal"/>
+    <w:link w:val="Heading1Char"/>
+    <w:uiPriority w:val="9"/>
+    <w:qFormat/>
+    <w:rsid w:val="00235672"/>
+    <w:pPr>
+      <w:keepNext/>
+      <w:keepLines/>
+      <w:spacing w:before="480" w:after="0"/>
+      <w:outlineLvl w:val="0"/>
+    </w:pPr>
+    <w:rPr>
+      <w:rFonts w:asciiTheme="majorHAnsi" w:eastAsiaTheme="majorEastAsia" w:hAnsiTheme="majorHAnsi" w:cstheme="majorBidi"/>
+      <w:b/>
+      <w:bCs/>
+      <w:color w:val="365F91" w:themeColor="accent1" w:themeShade="BF"/>
+      <w:sz w:val="28"/>
+      <w:szCs w:val="28"/>
+    </w:rPr>
+  </w:style>
+  <w:style w:type="paragraph" w:styleId="Heading2">
+    <w:name w:val="heading 2"/>
+    <w:basedOn w:val="Normal"/>
+    <w:next w:val="Normal"/>
+    <w:link w:val="Heading2Char"/>
+    <w:uiPriority w:val="9"/>
+    <w:semiHidden/>
+    <w:unhideWhenUsed/>
+    <w:qFormat/>
+    <w:rsid w:val="00235672"/>
+    <w:pPr>
+      <w:keepNext/>
+      <w:keepLines/>
+      <w:spacing w:before="200" w:after="0"/>
+      <w:outlineLvl w:val="1"/>
+    </w:pPr>
+    <w:rPr>
+      <w:rFonts w:asciiTheme="majorHAnsi" w:eastAsiaTheme="majorEastAsia" w:hAnsiTheme="majorHAnsi" w:cstheme="majorBidi"/>
+      <w:b/>
+      <w:bCs/>
+      <w:color w:val="4F81BD" w:themeColor="accent1"/>
+      <w:sz w:val="26"/>
+      <w:szCs w:val="26"/>
+    </w:rPr>
+  </w:style>
+  <w:style w:type="paragraph" w:styleId="Heading3">
+    <w:name w:val="heading 3"/>
+    <w:basedOn w:val="Normal"/>
+    <w:next w:val="Normal"/>
+    <w:link w:val="Heading3Char"/>
+    <w:uiPriority w:val="9"/>
+    <w:semiHidden/>
+    <w:unhideWhenUsed/>
+    <w:qFormat/>
+    <w:rsid w:val="00235672"/>
+    <w:pPr>
+      <w:keepNext/>
+      <w:keepLines/>
+      <w:spacing w:before="200" w:after="0"/>
+      <w:outlineLvl w:val="2"/>
+    </w:pPr>
+    <w:rPr>
+      <w:rFonts w:asciiTheme="majorHAnsi" w:eastAsiaTheme="majorEastAsia" w:hAnsiTheme="majorHAnsi" w:cstheme="majorBidi"/>
+      <w:b/>
+      <w:bCs/>
+      <w:color w:val="4F81BD" w:themeColor="accent1"/>
+    </w:rPr>
+  </w:style>
+  <w:style w:type="paragraph" w:styleId="Heading4">
+    <w:name w:val="heading 4"/>
+    <w:basedOn w:val="Normal"/>
+    <w:next w:val="Normal"/>
+    <w:link w:val="Heading4Char"/>
+    <w:uiPriority w:val="9"/>
+    <w:semiHidden/>
+    <w:unhideWhenUsed/>
+    <w:qFormat/>
+    <w:rsid w:val="00235672"/>
+    <w:pPr>
+      <w:keepNext/>
+      <w:keepLines/>
+      <w:spacing w:before="200" w:after="0"/>
+      <w:outlineLvl w:val="3"/>
+    </w:pPr>
+    <w:rPr>
+      <w:rFonts w:asciiTheme="majorHAnsi" w:eastAsiaTheme="majorEastAsia" w:hAnsiTheme="majorHAnsi" w:cstheme="majorBidi"/>
+      <w:b/>
+      <w:bCs/>
+      <w:i/>
+      <w:iCs/>
+      <w:color w:val="4F81BD" w:themeColor="accent1"/>
+    </w:rPr>
+  </w:style>
+  <w:style w:type="paragraph" w:styleId="Heading5">
+    <w:name w:val="heading 5"/>
+    <w:basedOn w:val="Normal"/>
+    <w:next w:val="Normal"/>
+    <w:link w:val="Heading5Char"/>
+    <w:uiPriority w:val="9"/>
+    <w:semiHidden/>
+    <w:unhideWhenUsed/>
+    <w:qFormat/>
+    <w:rsid w:val="00235672"/>
+    <w:pPr>
+      <w:keepNext/>
+      <w:keepLines/>
+      <w:spacing w:before="200" w:after="0"/>
+      <w:outlineLvl w:val="4"/>
+    </w:pPr>
+    <w:rPr>
+      <w:rFonts w:asciiTheme="majorHAnsi" w:eastAsiaTheme="majorEastAsia" w:hAnsiTheme="majorHAnsi" w:cstheme="majorBidi"/>
+      <w:color w:val="243F60" w:themeColor="accent1" w:themeShade="7F"/>
+    </w:rPr>
+  </w:style>
+  <w:style w:type="paragraph" w:styleId="Heading6">
+    <w:name w:val="heading 6"/>
+    <w:basedOn w:val="Normal"/>
+    <w:next w:val="Normal"/>
+    <w:link w:val="Heading6Char"/>
+    <w:uiPriority w:val="9"/>
+    <w:semiHidden/>
+    <w:unhideWhenUsed/>
+    <w:qFormat/>
+    <w:rsid w:val="00235672"/>
+    <w:pPr>
+      <w:keepNext/>
+      <w:keepLines/>
+      <w:spacing w:before="200" w:after="0"/>
+      <w:outlineLvl w:val="5"/>
+    </w:pPr>
+    <w:rPr>
+      <w:rFonts w:asciiTheme="majorHAnsi" w:eastAsiaTheme="majorEastAsia" w:hAnsiTheme="majorHAnsi" w:cstheme="majorBidi"/>
+      <w:i/>
+      <w:iCs/>
+      <w:color w:val="243F60" w:themeColor="accent1" w:themeShade="7F"/>
+    </w:rPr>
+  </w:style>
+  <w:style w:type="paragraph" w:styleId="Heading7">
+    <w:name w:val="heading 7"/>
+    <w:basedOn w:val="Normal"/>
+    <w:next w:val="Normal"/>
+    <w:link w:val="Heading7Char"/>
+    <w:uiPriority w:val="9"/>
+    <w:semiHidden/>
+    <w:unhideWhenUsed/>
+    <w:qFormat/>
+    <w:rsid w:val="00235672"/>
+    <w:pPr>
+      <w:keepNext/>
+      <w:keepLines/>
+      <w:spacing w:before="200" w:after="0"/>
+      <w:outlineLvl w:val="6"/>
+    </w:pPr>
+    <w:rPr>
+      <w:rFonts w:asciiTheme="majorHAnsi" w:eastAsiaTheme="majorEastAsia" w:hAnsiTheme="majorHAnsi" w:cstheme="majorBidi"/>
+      <w:i/>
+      <w:iCs/>
+      <w:color w:val="404040" w:themeColor="text1" w:themeTint="BF"/>
+    </w:rPr>
+  </w:style>
+  <w:style w:type="paragraph" w:styleId="Heading8">
+    <w:name w:val="heading 8"/>
+    <w:basedOn w:val="Normal"/>
+    <w:next w:val="Normal"/>
+    <w:link w:val="Heading8Char"/>
+    <w:uiPriority w:val="9"/>
+    <w:semiHidden/>
+    <w:unhideWhenUsed/>
+    <w:qFormat/>
+    <w:rsid w:val="00235672"/>
+    <w:pPr>
+      <w:keepNext/>
+      <w:keepLines/>
+      <w:spacing w:before="200" w:after="0"/>
+      <w:outlineLvl w:val="7"/>
+    </w:pPr>
+    <w:rPr>
+      <w:rFonts w:asciiTheme="majorHAnsi" w:eastAsiaTheme="majorEastAsia" w:hAnsiTheme="majorHAnsi" w:cstheme="majorBidi"/>
+      <w:color w:val="404040" w:themeColor="text1" w:themeTint="BF"/>
+      <w:sz w:val="20"/>
+      <w:szCs w:val="20"/>
+    </w:rPr>
+  </w:style>
+  <w:style w:type="paragraph" w:styleId="Heading9">
+    <w:name w:val="heading 9"/>
+    <w:basedOn w:val="Normal"/>
+    <w:next w:val="Normal"/>
+    <w:link w:val="Heading9Char"/>
+    <w:uiPriority w:val="9"/>
+    <w:semiHidden/>
+    <w:unhideWhenUsed/>
+    <w:qFormat/>
+    <w:rsid w:val="00235672"/>
+    <w:pPr>
+      <w:keepNext/>
+      <w:keepLines/>
+      <w:spacing w:before="200" w:after="0"/>
+      <w:outlineLvl w:val="8"/>
+    </w:pPr>
+    <w:rPr>
+      <w:rFonts w:asciiTheme="majorHAnsi" w:eastAsiaTheme="majorEastAsia" w:hAnsiTheme="majorHAnsi" w:cstheme="majorBidi"/>
+      <w:i/>
+      <w:iCs/>
+      <w:color w:val="404040" w:themeColor="text1" w:themeTint="BF"/>
+      <w:sz w:val="20"/>
+      <w:szCs w:val="20"/>
+    </w:rPr>
+  </w:style>
   <w:style w:type="character" w:default="1" w:styleId="DefaultParagraphFont">
     <w:name w:val="Default Paragraph Font"/>
     <w:uiPriority w:val="1"/>
@@ -2172,6 +4597,1678 @@
       <w:noProof/>
       <w:sz w:val="22"/>
     </w:rPr>
+  </w:style>
+  <w:style w:type="paragraph" w:styleId="Header">
+    <w:name w:val="header"/>
+    <w:basedOn w:val="Normal"/>
+    <w:link w:val="HeaderChar"/>
+    <w:uiPriority w:val="99"/>
+    <w:unhideWhenUsed/>
+    <w:rsid w:val="00235672"/>
+    <w:pPr>
+      <w:tabs>
+        <w:tab w:val="center" w:pos="4513"/>
+        <w:tab w:val="right" w:pos="9026"/>
+      </w:tabs>
+      <w:spacing w:after="0" w:line="240" w:lineRule="auto"/>
+    </w:pPr>
+  </w:style>
+  <w:style w:type="character" w:customStyle="1" w:styleId="HeaderChar">
+    <w:name w:val="Header Char"/>
+    <w:basedOn w:val="DefaultParagraphFont"/>
+    <w:link w:val="Header"/>
+    <w:uiPriority w:val="99"/>
+    <w:rsid w:val="00235672"/>
+  </w:style>
+  <w:style w:type="paragraph" w:styleId="Footer">
+    <w:name w:val="footer"/>
+    <w:basedOn w:val="Normal"/>
+    <w:link w:val="FooterChar"/>
+    <w:uiPriority w:val="99"/>
+    <w:unhideWhenUsed/>
+    <w:rsid w:val="00235672"/>
+    <w:pPr>
+      <w:tabs>
+        <w:tab w:val="center" w:pos="4513"/>
+        <w:tab w:val="right" w:pos="9026"/>
+      </w:tabs>
+      <w:spacing w:after="0" w:line="240" w:lineRule="auto"/>
+    </w:pPr>
+  </w:style>
+  <w:style w:type="character" w:customStyle="1" w:styleId="FooterChar">
+    <w:name w:val="Footer Char"/>
+    <w:basedOn w:val="DefaultParagraphFont"/>
+    <w:link w:val="Footer"/>
+    <w:uiPriority w:val="99"/>
+    <w:rsid w:val="00235672"/>
+  </w:style>
+  <w:style w:type="paragraph" w:styleId="BalloonText">
+    <w:name w:val="Balloon Text"/>
+    <w:basedOn w:val="Normal"/>
+    <w:link w:val="BalloonTextChar"/>
+    <w:uiPriority w:val="99"/>
+    <w:semiHidden/>
+    <w:unhideWhenUsed/>
+    <w:rsid w:val="00235672"/>
+    <w:pPr>
+      <w:spacing w:after="0" w:line="240" w:lineRule="auto"/>
+    </w:pPr>
+    <w:rPr>
+      <w:rFonts w:ascii="Tahoma" w:hAnsi="Tahoma" w:cs="Tahoma"/>
+      <w:sz w:val="16"/>
+      <w:szCs w:val="16"/>
+    </w:rPr>
+  </w:style>
+  <w:style w:type="character" w:customStyle="1" w:styleId="BalloonTextChar">
+    <w:name w:val="Balloon Text Char"/>
+    <w:basedOn w:val="DefaultParagraphFont"/>
+    <w:link w:val="BalloonText"/>
+    <w:uiPriority w:val="99"/>
+    <w:semiHidden/>
+    <w:rsid w:val="00235672"/>
+    <w:rPr>
+      <w:rFonts w:ascii="Tahoma" w:hAnsi="Tahoma" w:cs="Tahoma"/>
+      <w:sz w:val="16"/>
+      <w:szCs w:val="16"/>
+    </w:rPr>
+  </w:style>
+  <w:style w:type="paragraph" w:styleId="Bibliography">
+    <w:name w:val="Bibliography"/>
+    <w:basedOn w:val="Normal"/>
+    <w:next w:val="Normal"/>
+    <w:uiPriority w:val="37"/>
+    <w:semiHidden/>
+    <w:unhideWhenUsed/>
+    <w:rsid w:val="00235672"/>
+  </w:style>
+  <w:style w:type="paragraph" w:styleId="BlockText">
+    <w:name w:val="Block Text"/>
+    <w:basedOn w:val="Normal"/>
+    <w:uiPriority w:val="99"/>
+    <w:semiHidden/>
+    <w:unhideWhenUsed/>
+    <w:rsid w:val="00235672"/>
+    <w:pPr>
+      <w:pBdr>
+        <w:top w:val="single" w:sz="2" w:space="10" w:color="4F81BD" w:themeColor="accent1" w:shadow="1"/>
+        <w:left w:val="single" w:sz="2" w:space="10" w:color="4F81BD" w:themeColor="accent1" w:shadow="1"/>
+        <w:bottom w:val="single" w:sz="2" w:space="10" w:color="4F81BD" w:themeColor="accent1" w:shadow="1"/>
+        <w:right w:val="single" w:sz="2" w:space="10" w:color="4F81BD" w:themeColor="accent1" w:shadow="1"/>
+      </w:pBdr>
+      <w:ind w:left="1152" w:right="1152"/>
+    </w:pPr>
+    <w:rPr>
+      <w:rFonts w:eastAsiaTheme="minorEastAsia"/>
+      <w:i/>
+      <w:iCs/>
+      <w:color w:val="4F81BD" w:themeColor="accent1"/>
+    </w:rPr>
+  </w:style>
+  <w:style w:type="paragraph" w:styleId="BodyText">
+    <w:name w:val="Body Text"/>
+    <w:basedOn w:val="Normal"/>
+    <w:link w:val="BodyTextChar"/>
+    <w:uiPriority w:val="99"/>
+    <w:semiHidden/>
+    <w:unhideWhenUsed/>
+    <w:rsid w:val="00235672"/>
+    <w:pPr>
+      <w:spacing w:after="120"/>
+    </w:pPr>
+  </w:style>
+  <w:style w:type="character" w:customStyle="1" w:styleId="BodyTextChar">
+    <w:name w:val="Body Text Char"/>
+    <w:basedOn w:val="DefaultParagraphFont"/>
+    <w:link w:val="BodyText"/>
+    <w:uiPriority w:val="99"/>
+    <w:semiHidden/>
+    <w:rsid w:val="00235672"/>
+  </w:style>
+  <w:style w:type="paragraph" w:styleId="BodyText2">
+    <w:name w:val="Body Text 2"/>
+    <w:basedOn w:val="Normal"/>
+    <w:link w:val="BodyText2Char"/>
+    <w:uiPriority w:val="99"/>
+    <w:semiHidden/>
+    <w:unhideWhenUsed/>
+    <w:rsid w:val="00235672"/>
+    <w:pPr>
+      <w:spacing w:after="120" w:line="480" w:lineRule="auto"/>
+    </w:pPr>
+  </w:style>
+  <w:style w:type="character" w:customStyle="1" w:styleId="BodyText2Char">
+    <w:name w:val="Body Text 2 Char"/>
+    <w:basedOn w:val="DefaultParagraphFont"/>
+    <w:link w:val="BodyText2"/>
+    <w:uiPriority w:val="99"/>
+    <w:semiHidden/>
+    <w:rsid w:val="00235672"/>
+  </w:style>
+  <w:style w:type="paragraph" w:styleId="BodyText3">
+    <w:name w:val="Body Text 3"/>
+    <w:basedOn w:val="Normal"/>
+    <w:link w:val="BodyText3Char"/>
+    <w:uiPriority w:val="99"/>
+    <w:semiHidden/>
+    <w:unhideWhenUsed/>
+    <w:rsid w:val="00235672"/>
+    <w:pPr>
+      <w:spacing w:after="120"/>
+    </w:pPr>
+    <w:rPr>
+      <w:sz w:val="16"/>
+      <w:szCs w:val="16"/>
+    </w:rPr>
+  </w:style>
+  <w:style w:type="character" w:customStyle="1" w:styleId="BodyText3Char">
+    <w:name w:val="Body Text 3 Char"/>
+    <w:basedOn w:val="DefaultParagraphFont"/>
+    <w:link w:val="BodyText3"/>
+    <w:uiPriority w:val="99"/>
+    <w:semiHidden/>
+    <w:rsid w:val="00235672"/>
+    <w:rPr>
+      <w:sz w:val="16"/>
+      <w:szCs w:val="16"/>
+    </w:rPr>
+  </w:style>
+  <w:style w:type="paragraph" w:styleId="BodyTextFirstIndent">
+    <w:name w:val="Body Text First Indent"/>
+    <w:basedOn w:val="BodyText"/>
+    <w:link w:val="BodyTextFirstIndentChar"/>
+    <w:uiPriority w:val="99"/>
+    <w:semiHidden/>
+    <w:unhideWhenUsed/>
+    <w:rsid w:val="00235672"/>
+    <w:pPr>
+      <w:spacing w:after="200"/>
+      <w:ind w:firstLine="360"/>
+    </w:pPr>
+  </w:style>
+  <w:style w:type="character" w:customStyle="1" w:styleId="BodyTextFirstIndentChar">
+    <w:name w:val="Body Text First Indent Char"/>
+    <w:basedOn w:val="BodyTextChar"/>
+    <w:link w:val="BodyTextFirstIndent"/>
+    <w:uiPriority w:val="99"/>
+    <w:semiHidden/>
+    <w:rsid w:val="00235672"/>
+  </w:style>
+  <w:style w:type="paragraph" w:styleId="BodyTextIndent">
+    <w:name w:val="Body Text Indent"/>
+    <w:basedOn w:val="Normal"/>
+    <w:link w:val="BodyTextIndentChar"/>
+    <w:uiPriority w:val="99"/>
+    <w:semiHidden/>
+    <w:unhideWhenUsed/>
+    <w:rsid w:val="00235672"/>
+    <w:pPr>
+      <w:spacing w:after="120"/>
+      <w:ind w:left="283"/>
+    </w:pPr>
+  </w:style>
+  <w:style w:type="character" w:customStyle="1" w:styleId="BodyTextIndentChar">
+    <w:name w:val="Body Text Indent Char"/>
+    <w:basedOn w:val="DefaultParagraphFont"/>
+    <w:link w:val="BodyTextIndent"/>
+    <w:uiPriority w:val="99"/>
+    <w:semiHidden/>
+    <w:rsid w:val="00235672"/>
+  </w:style>
+  <w:style w:type="paragraph" w:styleId="BodyTextFirstIndent2">
+    <w:name w:val="Body Text First Indent 2"/>
+    <w:basedOn w:val="BodyTextIndent"/>
+    <w:link w:val="BodyTextFirstIndent2Char"/>
+    <w:uiPriority w:val="99"/>
+    <w:semiHidden/>
+    <w:unhideWhenUsed/>
+    <w:rsid w:val="00235672"/>
+    <w:pPr>
+      <w:spacing w:after="200"/>
+      <w:ind w:left="360" w:firstLine="360"/>
+    </w:pPr>
+  </w:style>
+  <w:style w:type="character" w:customStyle="1" w:styleId="BodyTextFirstIndent2Char">
+    <w:name w:val="Body Text First Indent 2 Char"/>
+    <w:basedOn w:val="BodyTextIndentChar"/>
+    <w:link w:val="BodyTextFirstIndent2"/>
+    <w:uiPriority w:val="99"/>
+    <w:semiHidden/>
+    <w:rsid w:val="00235672"/>
+  </w:style>
+  <w:style w:type="paragraph" w:styleId="BodyTextIndent2">
+    <w:name w:val="Body Text Indent 2"/>
+    <w:basedOn w:val="Normal"/>
+    <w:link w:val="BodyTextIndent2Char"/>
+    <w:uiPriority w:val="99"/>
+    <w:semiHidden/>
+    <w:unhideWhenUsed/>
+    <w:rsid w:val="00235672"/>
+    <w:pPr>
+      <w:spacing w:after="120" w:line="480" w:lineRule="auto"/>
+      <w:ind w:left="283"/>
+    </w:pPr>
+  </w:style>
+  <w:style w:type="character" w:customStyle="1" w:styleId="BodyTextIndent2Char">
+    <w:name w:val="Body Text Indent 2 Char"/>
+    <w:basedOn w:val="DefaultParagraphFont"/>
+    <w:link w:val="BodyTextIndent2"/>
+    <w:uiPriority w:val="99"/>
+    <w:semiHidden/>
+    <w:rsid w:val="00235672"/>
+  </w:style>
+  <w:style w:type="paragraph" w:styleId="BodyTextIndent3">
+    <w:name w:val="Body Text Indent 3"/>
+    <w:basedOn w:val="Normal"/>
+    <w:link w:val="BodyTextIndent3Char"/>
+    <w:uiPriority w:val="99"/>
+    <w:semiHidden/>
+    <w:unhideWhenUsed/>
+    <w:rsid w:val="00235672"/>
+    <w:pPr>
+      <w:spacing w:after="120"/>
+      <w:ind w:left="283"/>
+    </w:pPr>
+    <w:rPr>
+      <w:sz w:val="16"/>
+      <w:szCs w:val="16"/>
+    </w:rPr>
+  </w:style>
+  <w:style w:type="character" w:customStyle="1" w:styleId="BodyTextIndent3Char">
+    <w:name w:val="Body Text Indent 3 Char"/>
+    <w:basedOn w:val="DefaultParagraphFont"/>
+    <w:link w:val="BodyTextIndent3"/>
+    <w:uiPriority w:val="99"/>
+    <w:semiHidden/>
+    <w:rsid w:val="00235672"/>
+    <w:rPr>
+      <w:sz w:val="16"/>
+      <w:szCs w:val="16"/>
+    </w:rPr>
+  </w:style>
+  <w:style w:type="paragraph" w:styleId="Caption">
+    <w:name w:val="caption"/>
+    <w:basedOn w:val="Normal"/>
+    <w:next w:val="Normal"/>
+    <w:uiPriority w:val="35"/>
+    <w:semiHidden/>
+    <w:unhideWhenUsed/>
+    <w:qFormat/>
+    <w:rsid w:val="00235672"/>
+    <w:pPr>
+      <w:spacing w:line="240" w:lineRule="auto"/>
+    </w:pPr>
+    <w:rPr>
+      <w:b/>
+      <w:bCs/>
+      <w:color w:val="4F81BD" w:themeColor="accent1"/>
+      <w:sz w:val="18"/>
+      <w:szCs w:val="18"/>
+    </w:rPr>
+  </w:style>
+  <w:style w:type="paragraph" w:styleId="Closing">
+    <w:name w:val="Closing"/>
+    <w:basedOn w:val="Normal"/>
+    <w:link w:val="ClosingChar"/>
+    <w:uiPriority w:val="99"/>
+    <w:semiHidden/>
+    <w:unhideWhenUsed/>
+    <w:rsid w:val="00235672"/>
+    <w:pPr>
+      <w:spacing w:after="0" w:line="240" w:lineRule="auto"/>
+      <w:ind w:left="4252"/>
+    </w:pPr>
+  </w:style>
+  <w:style w:type="character" w:customStyle="1" w:styleId="ClosingChar">
+    <w:name w:val="Closing Char"/>
+    <w:basedOn w:val="DefaultParagraphFont"/>
+    <w:link w:val="Closing"/>
+    <w:uiPriority w:val="99"/>
+    <w:semiHidden/>
+    <w:rsid w:val="00235672"/>
+  </w:style>
+  <w:style w:type="paragraph" w:styleId="CommentText">
+    <w:name w:val="annotation text"/>
+    <w:basedOn w:val="Normal"/>
+    <w:link w:val="CommentTextChar"/>
+    <w:uiPriority w:val="99"/>
+    <w:semiHidden/>
+    <w:unhideWhenUsed/>
+    <w:rsid w:val="00235672"/>
+    <w:pPr>
+      <w:spacing w:line="240" w:lineRule="auto"/>
+    </w:pPr>
+    <w:rPr>
+      <w:sz w:val="20"/>
+      <w:szCs w:val="20"/>
+    </w:rPr>
+  </w:style>
+  <w:style w:type="character" w:customStyle="1" w:styleId="CommentTextChar">
+    <w:name w:val="Comment Text Char"/>
+    <w:basedOn w:val="DefaultParagraphFont"/>
+    <w:link w:val="CommentText"/>
+    <w:uiPriority w:val="99"/>
+    <w:semiHidden/>
+    <w:rsid w:val="00235672"/>
+    <w:rPr>
+      <w:sz w:val="20"/>
+      <w:szCs w:val="20"/>
+    </w:rPr>
+  </w:style>
+  <w:style w:type="paragraph" w:styleId="CommentSubject">
+    <w:name w:val="annotation subject"/>
+    <w:basedOn w:val="CommentText"/>
+    <w:next w:val="CommentText"/>
+    <w:link w:val="CommentSubjectChar"/>
+    <w:uiPriority w:val="99"/>
+    <w:semiHidden/>
+    <w:unhideWhenUsed/>
+    <w:rsid w:val="00235672"/>
+    <w:rPr>
+      <w:b/>
+      <w:bCs/>
+    </w:rPr>
+  </w:style>
+  <w:style w:type="character" w:customStyle="1" w:styleId="CommentSubjectChar">
+    <w:name w:val="Comment Subject Char"/>
+    <w:basedOn w:val="CommentTextChar"/>
+    <w:link w:val="CommentSubject"/>
+    <w:uiPriority w:val="99"/>
+    <w:semiHidden/>
+    <w:rsid w:val="00235672"/>
+    <w:rPr>
+      <w:b/>
+      <w:bCs/>
+      <w:sz w:val="20"/>
+      <w:szCs w:val="20"/>
+    </w:rPr>
+  </w:style>
+  <w:style w:type="paragraph" w:styleId="Date">
+    <w:name w:val="Date"/>
+    <w:basedOn w:val="Normal"/>
+    <w:next w:val="Normal"/>
+    <w:link w:val="DateChar"/>
+    <w:uiPriority w:val="99"/>
+    <w:semiHidden/>
+    <w:unhideWhenUsed/>
+    <w:rsid w:val="00235672"/>
+  </w:style>
+  <w:style w:type="character" w:customStyle="1" w:styleId="DateChar">
+    <w:name w:val="Date Char"/>
+    <w:basedOn w:val="DefaultParagraphFont"/>
+    <w:link w:val="Date"/>
+    <w:uiPriority w:val="99"/>
+    <w:semiHidden/>
+    <w:rsid w:val="00235672"/>
+  </w:style>
+  <w:style w:type="paragraph" w:styleId="DocumentMap">
+    <w:name w:val="Document Map"/>
+    <w:basedOn w:val="Normal"/>
+    <w:link w:val="DocumentMapChar"/>
+    <w:uiPriority w:val="99"/>
+    <w:semiHidden/>
+    <w:unhideWhenUsed/>
+    <w:rsid w:val="00235672"/>
+    <w:pPr>
+      <w:spacing w:after="0" w:line="240" w:lineRule="auto"/>
+    </w:pPr>
+    <w:rPr>
+      <w:rFonts w:ascii="Tahoma" w:hAnsi="Tahoma" w:cs="Tahoma"/>
+      <w:sz w:val="16"/>
+      <w:szCs w:val="16"/>
+    </w:rPr>
+  </w:style>
+  <w:style w:type="character" w:customStyle="1" w:styleId="DocumentMapChar">
+    <w:name w:val="Document Map Char"/>
+    <w:basedOn w:val="DefaultParagraphFont"/>
+    <w:link w:val="DocumentMap"/>
+    <w:uiPriority w:val="99"/>
+    <w:semiHidden/>
+    <w:rsid w:val="00235672"/>
+    <w:rPr>
+      <w:rFonts w:ascii="Tahoma" w:hAnsi="Tahoma" w:cs="Tahoma"/>
+      <w:sz w:val="16"/>
+      <w:szCs w:val="16"/>
+    </w:rPr>
+  </w:style>
+  <w:style w:type="paragraph" w:styleId="E-mailSignature">
+    <w:name w:val="E-mail Signature"/>
+    <w:basedOn w:val="Normal"/>
+    <w:link w:val="E-mailSignatureChar"/>
+    <w:uiPriority w:val="99"/>
+    <w:semiHidden/>
+    <w:unhideWhenUsed/>
+    <w:rsid w:val="00235672"/>
+    <w:pPr>
+      <w:spacing w:after="0" w:line="240" w:lineRule="auto"/>
+    </w:pPr>
+  </w:style>
+  <w:style w:type="character" w:customStyle="1" w:styleId="E-mailSignatureChar">
+    <w:name w:val="E-mail Signature Char"/>
+    <w:basedOn w:val="DefaultParagraphFont"/>
+    <w:link w:val="E-mailSignature"/>
+    <w:uiPriority w:val="99"/>
+    <w:semiHidden/>
+    <w:rsid w:val="00235672"/>
+  </w:style>
+  <w:style w:type="paragraph" w:styleId="EndnoteText">
+    <w:name w:val="endnote text"/>
+    <w:basedOn w:val="Normal"/>
+    <w:link w:val="EndnoteTextChar"/>
+    <w:uiPriority w:val="99"/>
+    <w:semiHidden/>
+    <w:unhideWhenUsed/>
+    <w:rsid w:val="00235672"/>
+    <w:pPr>
+      <w:spacing w:after="0" w:line="240" w:lineRule="auto"/>
+    </w:pPr>
+    <w:rPr>
+      <w:sz w:val="20"/>
+      <w:szCs w:val="20"/>
+    </w:rPr>
+  </w:style>
+  <w:style w:type="character" w:customStyle="1" w:styleId="EndnoteTextChar">
+    <w:name w:val="Endnote Text Char"/>
+    <w:basedOn w:val="DefaultParagraphFont"/>
+    <w:link w:val="EndnoteText"/>
+    <w:uiPriority w:val="99"/>
+    <w:semiHidden/>
+    <w:rsid w:val="00235672"/>
+    <w:rPr>
+      <w:sz w:val="20"/>
+      <w:szCs w:val="20"/>
+    </w:rPr>
+  </w:style>
+  <w:style w:type="paragraph" w:styleId="EnvelopeAddress">
+    <w:name w:val="envelope address"/>
+    <w:basedOn w:val="Normal"/>
+    <w:uiPriority w:val="99"/>
+    <w:semiHidden/>
+    <w:unhideWhenUsed/>
+    <w:rsid w:val="00235672"/>
+    <w:pPr>
+      <w:framePr w:w="7920" w:h="1980" w:hRule="exact" w:hSpace="180" w:wrap="auto" w:hAnchor="page" w:xAlign="center" w:yAlign="bottom"/>
+      <w:spacing w:after="0" w:line="240" w:lineRule="auto"/>
+      <w:ind w:left="2880"/>
+    </w:pPr>
+    <w:rPr>
+      <w:rFonts w:asciiTheme="majorHAnsi" w:eastAsiaTheme="majorEastAsia" w:hAnsiTheme="majorHAnsi" w:cstheme="majorBidi"/>
+      <w:sz w:val="24"/>
+      <w:szCs w:val="24"/>
+    </w:rPr>
+  </w:style>
+  <w:style w:type="paragraph" w:styleId="EnvelopeReturn">
+    <w:name w:val="envelope return"/>
+    <w:basedOn w:val="Normal"/>
+    <w:uiPriority w:val="99"/>
+    <w:semiHidden/>
+    <w:unhideWhenUsed/>
+    <w:rsid w:val="00235672"/>
+    <w:pPr>
+      <w:spacing w:after="0" w:line="240" w:lineRule="auto"/>
+    </w:pPr>
+    <w:rPr>
+      <w:rFonts w:asciiTheme="majorHAnsi" w:eastAsiaTheme="majorEastAsia" w:hAnsiTheme="majorHAnsi" w:cstheme="majorBidi"/>
+      <w:sz w:val="20"/>
+      <w:szCs w:val="20"/>
+    </w:rPr>
+  </w:style>
+  <w:style w:type="paragraph" w:styleId="FootnoteText">
+    <w:name w:val="footnote text"/>
+    <w:basedOn w:val="Normal"/>
+    <w:link w:val="FootnoteTextChar"/>
+    <w:uiPriority w:val="99"/>
+    <w:semiHidden/>
+    <w:unhideWhenUsed/>
+    <w:rsid w:val="00235672"/>
+    <w:pPr>
+      <w:spacing w:after="0" w:line="240" w:lineRule="auto"/>
+    </w:pPr>
+    <w:rPr>
+      <w:sz w:val="20"/>
+      <w:szCs w:val="20"/>
+    </w:rPr>
+  </w:style>
+  <w:style w:type="character" w:customStyle="1" w:styleId="FootnoteTextChar">
+    <w:name w:val="Footnote Text Char"/>
+    <w:basedOn w:val="DefaultParagraphFont"/>
+    <w:link w:val="FootnoteText"/>
+    <w:uiPriority w:val="99"/>
+    <w:semiHidden/>
+    <w:rsid w:val="00235672"/>
+    <w:rPr>
+      <w:sz w:val="20"/>
+      <w:szCs w:val="20"/>
+    </w:rPr>
+  </w:style>
+  <w:style w:type="character" w:customStyle="1" w:styleId="Heading1Char">
+    <w:name w:val="Heading 1 Char"/>
+    <w:basedOn w:val="DefaultParagraphFont"/>
+    <w:link w:val="Heading1"/>
+    <w:uiPriority w:val="9"/>
+    <w:rsid w:val="00235672"/>
+    <w:rPr>
+      <w:rFonts w:asciiTheme="majorHAnsi" w:eastAsiaTheme="majorEastAsia" w:hAnsiTheme="majorHAnsi" w:cstheme="majorBidi"/>
+      <w:b/>
+      <w:bCs/>
+      <w:color w:val="365F91" w:themeColor="accent1" w:themeShade="BF"/>
+      <w:sz w:val="28"/>
+      <w:szCs w:val="28"/>
+    </w:rPr>
+  </w:style>
+  <w:style w:type="character" w:customStyle="1" w:styleId="Heading2Char">
+    <w:name w:val="Heading 2 Char"/>
+    <w:basedOn w:val="DefaultParagraphFont"/>
+    <w:link w:val="Heading2"/>
+    <w:uiPriority w:val="9"/>
+    <w:semiHidden/>
+    <w:rsid w:val="00235672"/>
+    <w:rPr>
+      <w:rFonts w:asciiTheme="majorHAnsi" w:eastAsiaTheme="majorEastAsia" w:hAnsiTheme="majorHAnsi" w:cstheme="majorBidi"/>
+      <w:b/>
+      <w:bCs/>
+      <w:color w:val="4F81BD" w:themeColor="accent1"/>
+      <w:sz w:val="26"/>
+      <w:szCs w:val="26"/>
+    </w:rPr>
+  </w:style>
+  <w:style w:type="character" w:customStyle="1" w:styleId="Heading3Char">
+    <w:name w:val="Heading 3 Char"/>
+    <w:basedOn w:val="DefaultParagraphFont"/>
+    <w:link w:val="Heading3"/>
+    <w:uiPriority w:val="9"/>
+    <w:semiHidden/>
+    <w:rsid w:val="00235672"/>
+    <w:rPr>
+      <w:rFonts w:asciiTheme="majorHAnsi" w:eastAsiaTheme="majorEastAsia" w:hAnsiTheme="majorHAnsi" w:cstheme="majorBidi"/>
+      <w:b/>
+      <w:bCs/>
+      <w:color w:val="4F81BD" w:themeColor="accent1"/>
+    </w:rPr>
+  </w:style>
+  <w:style w:type="character" w:customStyle="1" w:styleId="Heading4Char">
+    <w:name w:val="Heading 4 Char"/>
+    <w:basedOn w:val="DefaultParagraphFont"/>
+    <w:link w:val="Heading4"/>
+    <w:uiPriority w:val="9"/>
+    <w:semiHidden/>
+    <w:rsid w:val="00235672"/>
+    <w:rPr>
+      <w:rFonts w:asciiTheme="majorHAnsi" w:eastAsiaTheme="majorEastAsia" w:hAnsiTheme="majorHAnsi" w:cstheme="majorBidi"/>
+      <w:b/>
+      <w:bCs/>
+      <w:i/>
+      <w:iCs/>
+      <w:color w:val="4F81BD" w:themeColor="accent1"/>
+    </w:rPr>
+  </w:style>
+  <w:style w:type="character" w:customStyle="1" w:styleId="Heading5Char">
+    <w:name w:val="Heading 5 Char"/>
+    <w:basedOn w:val="DefaultParagraphFont"/>
+    <w:link w:val="Heading5"/>
+    <w:uiPriority w:val="9"/>
+    <w:semiHidden/>
+    <w:rsid w:val="00235672"/>
+    <w:rPr>
+      <w:rFonts w:asciiTheme="majorHAnsi" w:eastAsiaTheme="majorEastAsia" w:hAnsiTheme="majorHAnsi" w:cstheme="majorBidi"/>
+      <w:color w:val="243F60" w:themeColor="accent1" w:themeShade="7F"/>
+    </w:rPr>
+  </w:style>
+  <w:style w:type="character" w:customStyle="1" w:styleId="Heading6Char">
+    <w:name w:val="Heading 6 Char"/>
+    <w:basedOn w:val="DefaultParagraphFont"/>
+    <w:link w:val="Heading6"/>
+    <w:uiPriority w:val="9"/>
+    <w:semiHidden/>
+    <w:rsid w:val="00235672"/>
+    <w:rPr>
+      <w:rFonts w:asciiTheme="majorHAnsi" w:eastAsiaTheme="majorEastAsia" w:hAnsiTheme="majorHAnsi" w:cstheme="majorBidi"/>
+      <w:i/>
+      <w:iCs/>
+      <w:color w:val="243F60" w:themeColor="accent1" w:themeShade="7F"/>
+    </w:rPr>
+  </w:style>
+  <w:style w:type="character" w:customStyle="1" w:styleId="Heading7Char">
+    <w:name w:val="Heading 7 Char"/>
+    <w:basedOn w:val="DefaultParagraphFont"/>
+    <w:link w:val="Heading7"/>
+    <w:uiPriority w:val="9"/>
+    <w:semiHidden/>
+    <w:rsid w:val="00235672"/>
+    <w:rPr>
+      <w:rFonts w:asciiTheme="majorHAnsi" w:eastAsiaTheme="majorEastAsia" w:hAnsiTheme="majorHAnsi" w:cstheme="majorBidi"/>
+      <w:i/>
+      <w:iCs/>
+      <w:color w:val="404040" w:themeColor="text1" w:themeTint="BF"/>
+    </w:rPr>
+  </w:style>
+  <w:style w:type="character" w:customStyle="1" w:styleId="Heading8Char">
+    <w:name w:val="Heading 8 Char"/>
+    <w:basedOn w:val="DefaultParagraphFont"/>
+    <w:link w:val="Heading8"/>
+    <w:uiPriority w:val="9"/>
+    <w:semiHidden/>
+    <w:rsid w:val="00235672"/>
+    <w:rPr>
+      <w:rFonts w:asciiTheme="majorHAnsi" w:eastAsiaTheme="majorEastAsia" w:hAnsiTheme="majorHAnsi" w:cstheme="majorBidi"/>
+      <w:color w:val="404040" w:themeColor="text1" w:themeTint="BF"/>
+      <w:sz w:val="20"/>
+      <w:szCs w:val="20"/>
+    </w:rPr>
+  </w:style>
+  <w:style w:type="character" w:customStyle="1" w:styleId="Heading9Char">
+    <w:name w:val="Heading 9 Char"/>
+    <w:basedOn w:val="DefaultParagraphFont"/>
+    <w:link w:val="Heading9"/>
+    <w:uiPriority w:val="9"/>
+    <w:semiHidden/>
+    <w:rsid w:val="00235672"/>
+    <w:rPr>
+      <w:rFonts w:asciiTheme="majorHAnsi" w:eastAsiaTheme="majorEastAsia" w:hAnsiTheme="majorHAnsi" w:cstheme="majorBidi"/>
+      <w:i/>
+      <w:iCs/>
+      <w:color w:val="404040" w:themeColor="text1" w:themeTint="BF"/>
+      <w:sz w:val="20"/>
+      <w:szCs w:val="20"/>
+    </w:rPr>
+  </w:style>
+  <w:style w:type="paragraph" w:styleId="HTMLAddress">
+    <w:name w:val="HTML Address"/>
+    <w:basedOn w:val="Normal"/>
+    <w:link w:val="HTMLAddressChar"/>
+    <w:uiPriority w:val="99"/>
+    <w:semiHidden/>
+    <w:unhideWhenUsed/>
+    <w:rsid w:val="00235672"/>
+    <w:pPr>
+      <w:spacing w:after="0" w:line="240" w:lineRule="auto"/>
+    </w:pPr>
+    <w:rPr>
+      <w:i/>
+      <w:iCs/>
+    </w:rPr>
+  </w:style>
+  <w:style w:type="character" w:customStyle="1" w:styleId="HTMLAddressChar">
+    <w:name w:val="HTML Address Char"/>
+    <w:basedOn w:val="DefaultParagraphFont"/>
+    <w:link w:val="HTMLAddress"/>
+    <w:uiPriority w:val="99"/>
+    <w:semiHidden/>
+    <w:rsid w:val="00235672"/>
+    <w:rPr>
+      <w:i/>
+      <w:iCs/>
+    </w:rPr>
+  </w:style>
+  <w:style w:type="paragraph" w:styleId="HTMLPreformatted">
+    <w:name w:val="HTML Preformatted"/>
+    <w:basedOn w:val="Normal"/>
+    <w:link w:val="HTMLPreformattedChar"/>
+    <w:uiPriority w:val="99"/>
+    <w:semiHidden/>
+    <w:unhideWhenUsed/>
+    <w:rsid w:val="00235672"/>
+    <w:pPr>
+      <w:spacing w:after="0" w:line="240" w:lineRule="auto"/>
+    </w:pPr>
+    <w:rPr>
+      <w:rFonts w:ascii="Consolas" w:hAnsi="Consolas" w:cs="Consolas"/>
+      <w:sz w:val="20"/>
+      <w:szCs w:val="20"/>
+    </w:rPr>
+  </w:style>
+  <w:style w:type="character" w:customStyle="1" w:styleId="HTMLPreformattedChar">
+    <w:name w:val="HTML Preformatted Char"/>
+    <w:basedOn w:val="DefaultParagraphFont"/>
+    <w:link w:val="HTMLPreformatted"/>
+    <w:uiPriority w:val="99"/>
+    <w:semiHidden/>
+    <w:rsid w:val="00235672"/>
+    <w:rPr>
+      <w:rFonts w:ascii="Consolas" w:hAnsi="Consolas" w:cs="Consolas"/>
+      <w:sz w:val="20"/>
+      <w:szCs w:val="20"/>
+    </w:rPr>
+  </w:style>
+  <w:style w:type="paragraph" w:styleId="Index1">
+    <w:name w:val="index 1"/>
+    <w:basedOn w:val="Normal"/>
+    <w:next w:val="Normal"/>
+    <w:autoRedefine/>
+    <w:uiPriority w:val="99"/>
+    <w:semiHidden/>
+    <w:unhideWhenUsed/>
+    <w:rsid w:val="00235672"/>
+    <w:pPr>
+      <w:spacing w:after="0" w:line="240" w:lineRule="auto"/>
+      <w:ind w:left="220" w:hanging="220"/>
+    </w:pPr>
+  </w:style>
+  <w:style w:type="paragraph" w:styleId="Index2">
+    <w:name w:val="index 2"/>
+    <w:basedOn w:val="Normal"/>
+    <w:next w:val="Normal"/>
+    <w:autoRedefine/>
+    <w:uiPriority w:val="99"/>
+    <w:semiHidden/>
+    <w:unhideWhenUsed/>
+    <w:rsid w:val="00235672"/>
+    <w:pPr>
+      <w:spacing w:after="0" w:line="240" w:lineRule="auto"/>
+      <w:ind w:left="440" w:hanging="220"/>
+    </w:pPr>
+  </w:style>
+  <w:style w:type="paragraph" w:styleId="Index3">
+    <w:name w:val="index 3"/>
+    <w:basedOn w:val="Normal"/>
+    <w:next w:val="Normal"/>
+    <w:autoRedefine/>
+    <w:uiPriority w:val="99"/>
+    <w:semiHidden/>
+    <w:unhideWhenUsed/>
+    <w:rsid w:val="00235672"/>
+    <w:pPr>
+      <w:spacing w:after="0" w:line="240" w:lineRule="auto"/>
+      <w:ind w:left="660" w:hanging="220"/>
+    </w:pPr>
+  </w:style>
+  <w:style w:type="paragraph" w:styleId="Index4">
+    <w:name w:val="index 4"/>
+    <w:basedOn w:val="Normal"/>
+    <w:next w:val="Normal"/>
+    <w:autoRedefine/>
+    <w:uiPriority w:val="99"/>
+    <w:semiHidden/>
+    <w:unhideWhenUsed/>
+    <w:rsid w:val="00235672"/>
+    <w:pPr>
+      <w:spacing w:after="0" w:line="240" w:lineRule="auto"/>
+      <w:ind w:left="880" w:hanging="220"/>
+    </w:pPr>
+  </w:style>
+  <w:style w:type="paragraph" w:styleId="Index5">
+    <w:name w:val="index 5"/>
+    <w:basedOn w:val="Normal"/>
+    <w:next w:val="Normal"/>
+    <w:autoRedefine/>
+    <w:uiPriority w:val="99"/>
+    <w:semiHidden/>
+    <w:unhideWhenUsed/>
+    <w:rsid w:val="00235672"/>
+    <w:pPr>
+      <w:spacing w:after="0" w:line="240" w:lineRule="auto"/>
+      <w:ind w:left="1100" w:hanging="220"/>
+    </w:pPr>
+  </w:style>
+  <w:style w:type="paragraph" w:styleId="Index6">
+    <w:name w:val="index 6"/>
+    <w:basedOn w:val="Normal"/>
+    <w:next w:val="Normal"/>
+    <w:autoRedefine/>
+    <w:uiPriority w:val="99"/>
+    <w:semiHidden/>
+    <w:unhideWhenUsed/>
+    <w:rsid w:val="00235672"/>
+    <w:pPr>
+      <w:spacing w:after="0" w:line="240" w:lineRule="auto"/>
+      <w:ind w:left="1320" w:hanging="220"/>
+    </w:pPr>
+  </w:style>
+  <w:style w:type="paragraph" w:styleId="Index7">
+    <w:name w:val="index 7"/>
+    <w:basedOn w:val="Normal"/>
+    <w:next w:val="Normal"/>
+    <w:autoRedefine/>
+    <w:uiPriority w:val="99"/>
+    <w:semiHidden/>
+    <w:unhideWhenUsed/>
+    <w:rsid w:val="00235672"/>
+    <w:pPr>
+      <w:spacing w:after="0" w:line="240" w:lineRule="auto"/>
+      <w:ind w:left="1540" w:hanging="220"/>
+    </w:pPr>
+  </w:style>
+  <w:style w:type="paragraph" w:styleId="Index8">
+    <w:name w:val="index 8"/>
+    <w:basedOn w:val="Normal"/>
+    <w:next w:val="Normal"/>
+    <w:autoRedefine/>
+    <w:uiPriority w:val="99"/>
+    <w:semiHidden/>
+    <w:unhideWhenUsed/>
+    <w:rsid w:val="00235672"/>
+    <w:pPr>
+      <w:spacing w:after="0" w:line="240" w:lineRule="auto"/>
+      <w:ind w:left="1760" w:hanging="220"/>
+    </w:pPr>
+  </w:style>
+  <w:style w:type="paragraph" w:styleId="Index9">
+    <w:name w:val="index 9"/>
+    <w:basedOn w:val="Normal"/>
+    <w:next w:val="Normal"/>
+    <w:autoRedefine/>
+    <w:uiPriority w:val="99"/>
+    <w:semiHidden/>
+    <w:unhideWhenUsed/>
+    <w:rsid w:val="00235672"/>
+    <w:pPr>
+      <w:spacing w:after="0" w:line="240" w:lineRule="auto"/>
+      <w:ind w:left="1980" w:hanging="220"/>
+    </w:pPr>
+  </w:style>
+  <w:style w:type="paragraph" w:styleId="IndexHeading">
+    <w:name w:val="index heading"/>
+    <w:basedOn w:val="Normal"/>
+    <w:next w:val="Index1"/>
+    <w:uiPriority w:val="99"/>
+    <w:semiHidden/>
+    <w:unhideWhenUsed/>
+    <w:rsid w:val="00235672"/>
+    <w:rPr>
+      <w:rFonts w:asciiTheme="majorHAnsi" w:eastAsiaTheme="majorEastAsia" w:hAnsiTheme="majorHAnsi" w:cstheme="majorBidi"/>
+      <w:b/>
+      <w:bCs/>
+    </w:rPr>
+  </w:style>
+  <w:style w:type="paragraph" w:styleId="IntenseQuote">
+    <w:name w:val="Intense Quote"/>
+    <w:basedOn w:val="Normal"/>
+    <w:next w:val="Normal"/>
+    <w:link w:val="IntenseQuoteChar"/>
+    <w:uiPriority w:val="30"/>
+    <w:qFormat/>
+    <w:rsid w:val="00235672"/>
+    <w:pPr>
+      <w:pBdr>
+        <w:bottom w:val="single" w:sz="4" w:space="4" w:color="4F81BD" w:themeColor="accent1"/>
+      </w:pBdr>
+      <w:spacing w:before="200" w:after="280"/>
+      <w:ind w:left="936" w:right="936"/>
+    </w:pPr>
+    <w:rPr>
+      <w:b/>
+      <w:bCs/>
+      <w:i/>
+      <w:iCs/>
+      <w:color w:val="4F81BD" w:themeColor="accent1"/>
+    </w:rPr>
+  </w:style>
+  <w:style w:type="character" w:customStyle="1" w:styleId="IntenseQuoteChar">
+    <w:name w:val="Intense Quote Char"/>
+    <w:basedOn w:val="DefaultParagraphFont"/>
+    <w:link w:val="IntenseQuote"/>
+    <w:uiPriority w:val="30"/>
+    <w:rsid w:val="00235672"/>
+    <w:rPr>
+      <w:b/>
+      <w:bCs/>
+      <w:i/>
+      <w:iCs/>
+      <w:color w:val="4F81BD" w:themeColor="accent1"/>
+    </w:rPr>
+  </w:style>
+  <w:style w:type="paragraph" w:styleId="List">
+    <w:name w:val="List"/>
+    <w:basedOn w:val="Normal"/>
+    <w:uiPriority w:val="99"/>
+    <w:semiHidden/>
+    <w:unhideWhenUsed/>
+    <w:rsid w:val="00235672"/>
+    <w:pPr>
+      <w:ind w:left="283" w:hanging="283"/>
+      <w:contextualSpacing/>
+    </w:pPr>
+  </w:style>
+  <w:style w:type="paragraph" w:styleId="List2">
+    <w:name w:val="List 2"/>
+    <w:basedOn w:val="Normal"/>
+    <w:uiPriority w:val="99"/>
+    <w:semiHidden/>
+    <w:unhideWhenUsed/>
+    <w:rsid w:val="00235672"/>
+    <w:pPr>
+      <w:ind w:left="566" w:hanging="283"/>
+      <w:contextualSpacing/>
+    </w:pPr>
+  </w:style>
+  <w:style w:type="paragraph" w:styleId="List3">
+    <w:name w:val="List 3"/>
+    <w:basedOn w:val="Normal"/>
+    <w:uiPriority w:val="99"/>
+    <w:semiHidden/>
+    <w:unhideWhenUsed/>
+    <w:rsid w:val="00235672"/>
+    <w:pPr>
+      <w:ind w:left="849" w:hanging="283"/>
+      <w:contextualSpacing/>
+    </w:pPr>
+  </w:style>
+  <w:style w:type="paragraph" w:styleId="List4">
+    <w:name w:val="List 4"/>
+    <w:basedOn w:val="Normal"/>
+    <w:uiPriority w:val="99"/>
+    <w:semiHidden/>
+    <w:unhideWhenUsed/>
+    <w:rsid w:val="00235672"/>
+    <w:pPr>
+      <w:ind w:left="1132" w:hanging="283"/>
+      <w:contextualSpacing/>
+    </w:pPr>
+  </w:style>
+  <w:style w:type="paragraph" w:styleId="List5">
+    <w:name w:val="List 5"/>
+    <w:basedOn w:val="Normal"/>
+    <w:uiPriority w:val="99"/>
+    <w:semiHidden/>
+    <w:unhideWhenUsed/>
+    <w:rsid w:val="00235672"/>
+    <w:pPr>
+      <w:ind w:left="1415" w:hanging="283"/>
+      <w:contextualSpacing/>
+    </w:pPr>
+  </w:style>
+  <w:style w:type="paragraph" w:styleId="ListBullet">
+    <w:name w:val="List Bullet"/>
+    <w:basedOn w:val="Normal"/>
+    <w:uiPriority w:val="99"/>
+    <w:semiHidden/>
+    <w:unhideWhenUsed/>
+    <w:rsid w:val="00235672"/>
+    <w:pPr>
+      <w:numPr>
+        <w:numId w:val="2"/>
+      </w:numPr>
+      <w:contextualSpacing/>
+    </w:pPr>
+  </w:style>
+  <w:style w:type="paragraph" w:styleId="ListBullet2">
+    <w:name w:val="List Bullet 2"/>
+    <w:basedOn w:val="Normal"/>
+    <w:uiPriority w:val="99"/>
+    <w:semiHidden/>
+    <w:unhideWhenUsed/>
+    <w:rsid w:val="00235672"/>
+    <w:pPr>
+      <w:numPr>
+        <w:numId w:val="3"/>
+      </w:numPr>
+      <w:contextualSpacing/>
+    </w:pPr>
+  </w:style>
+  <w:style w:type="paragraph" w:styleId="ListBullet3">
+    <w:name w:val="List Bullet 3"/>
+    <w:basedOn w:val="Normal"/>
+    <w:uiPriority w:val="99"/>
+    <w:semiHidden/>
+    <w:unhideWhenUsed/>
+    <w:rsid w:val="00235672"/>
+    <w:pPr>
+      <w:numPr>
+        <w:numId w:val="4"/>
+      </w:numPr>
+      <w:contextualSpacing/>
+    </w:pPr>
+  </w:style>
+  <w:style w:type="paragraph" w:styleId="ListBullet4">
+    <w:name w:val="List Bullet 4"/>
+    <w:basedOn w:val="Normal"/>
+    <w:uiPriority w:val="99"/>
+    <w:semiHidden/>
+    <w:unhideWhenUsed/>
+    <w:rsid w:val="00235672"/>
+    <w:pPr>
+      <w:numPr>
+        <w:numId w:val="5"/>
+      </w:numPr>
+      <w:contextualSpacing/>
+    </w:pPr>
+  </w:style>
+  <w:style w:type="paragraph" w:styleId="ListBullet5">
+    <w:name w:val="List Bullet 5"/>
+    <w:basedOn w:val="Normal"/>
+    <w:uiPriority w:val="99"/>
+    <w:semiHidden/>
+    <w:unhideWhenUsed/>
+    <w:rsid w:val="00235672"/>
+    <w:pPr>
+      <w:numPr>
+        <w:numId w:val="6"/>
+      </w:numPr>
+      <w:contextualSpacing/>
+    </w:pPr>
+  </w:style>
+  <w:style w:type="paragraph" w:styleId="ListContinue">
+    <w:name w:val="List Continue"/>
+    <w:basedOn w:val="Normal"/>
+    <w:uiPriority w:val="99"/>
+    <w:semiHidden/>
+    <w:unhideWhenUsed/>
+    <w:rsid w:val="00235672"/>
+    <w:pPr>
+      <w:spacing w:after="120"/>
+      <w:ind w:left="283"/>
+      <w:contextualSpacing/>
+    </w:pPr>
+  </w:style>
+  <w:style w:type="paragraph" w:styleId="ListContinue2">
+    <w:name w:val="List Continue 2"/>
+    <w:basedOn w:val="Normal"/>
+    <w:uiPriority w:val="99"/>
+    <w:semiHidden/>
+    <w:unhideWhenUsed/>
+    <w:rsid w:val="00235672"/>
+    <w:pPr>
+      <w:spacing w:after="120"/>
+      <w:ind w:left="566"/>
+      <w:contextualSpacing/>
+    </w:pPr>
+  </w:style>
+  <w:style w:type="paragraph" w:styleId="ListContinue3">
+    <w:name w:val="List Continue 3"/>
+    <w:basedOn w:val="Normal"/>
+    <w:uiPriority w:val="99"/>
+    <w:semiHidden/>
+    <w:unhideWhenUsed/>
+    <w:rsid w:val="00235672"/>
+    <w:pPr>
+      <w:spacing w:after="120"/>
+      <w:ind w:left="849"/>
+      <w:contextualSpacing/>
+    </w:pPr>
+  </w:style>
+  <w:style w:type="paragraph" w:styleId="ListContinue4">
+    <w:name w:val="List Continue 4"/>
+    <w:basedOn w:val="Normal"/>
+    <w:uiPriority w:val="99"/>
+    <w:semiHidden/>
+    <w:unhideWhenUsed/>
+    <w:rsid w:val="00235672"/>
+    <w:pPr>
+      <w:spacing w:after="120"/>
+      <w:ind w:left="1132"/>
+      <w:contextualSpacing/>
+    </w:pPr>
+  </w:style>
+  <w:style w:type="paragraph" w:styleId="ListContinue5">
+    <w:name w:val="List Continue 5"/>
+    <w:basedOn w:val="Normal"/>
+    <w:uiPriority w:val="99"/>
+    <w:semiHidden/>
+    <w:unhideWhenUsed/>
+    <w:rsid w:val="00235672"/>
+    <w:pPr>
+      <w:spacing w:after="120"/>
+      <w:ind w:left="1415"/>
+      <w:contextualSpacing/>
+    </w:pPr>
+  </w:style>
+  <w:style w:type="paragraph" w:styleId="ListNumber">
+    <w:name w:val="List Number"/>
+    <w:basedOn w:val="Normal"/>
+    <w:uiPriority w:val="99"/>
+    <w:semiHidden/>
+    <w:unhideWhenUsed/>
+    <w:rsid w:val="00235672"/>
+    <w:pPr>
+      <w:numPr>
+        <w:numId w:val="7"/>
+      </w:numPr>
+      <w:contextualSpacing/>
+    </w:pPr>
+  </w:style>
+  <w:style w:type="paragraph" w:styleId="ListNumber2">
+    <w:name w:val="List Number 2"/>
+    <w:basedOn w:val="Normal"/>
+    <w:uiPriority w:val="99"/>
+    <w:semiHidden/>
+    <w:unhideWhenUsed/>
+    <w:rsid w:val="00235672"/>
+    <w:pPr>
+      <w:numPr>
+        <w:numId w:val="8"/>
+      </w:numPr>
+      <w:contextualSpacing/>
+    </w:pPr>
+  </w:style>
+  <w:style w:type="paragraph" w:styleId="ListNumber3">
+    <w:name w:val="List Number 3"/>
+    <w:basedOn w:val="Normal"/>
+    <w:uiPriority w:val="99"/>
+    <w:semiHidden/>
+    <w:unhideWhenUsed/>
+    <w:rsid w:val="00235672"/>
+    <w:pPr>
+      <w:numPr>
+        <w:numId w:val="9"/>
+      </w:numPr>
+      <w:contextualSpacing/>
+    </w:pPr>
+  </w:style>
+  <w:style w:type="paragraph" w:styleId="ListNumber4">
+    <w:name w:val="List Number 4"/>
+    <w:basedOn w:val="Normal"/>
+    <w:uiPriority w:val="99"/>
+    <w:semiHidden/>
+    <w:unhideWhenUsed/>
+    <w:rsid w:val="00235672"/>
+    <w:pPr>
+      <w:numPr>
+        <w:numId w:val="10"/>
+      </w:numPr>
+      <w:contextualSpacing/>
+    </w:pPr>
+  </w:style>
+  <w:style w:type="paragraph" w:styleId="ListNumber5">
+    <w:name w:val="List Number 5"/>
+    <w:basedOn w:val="Normal"/>
+    <w:uiPriority w:val="99"/>
+    <w:semiHidden/>
+    <w:unhideWhenUsed/>
+    <w:rsid w:val="00235672"/>
+    <w:pPr>
+      <w:numPr>
+        <w:numId w:val="11"/>
+      </w:numPr>
+      <w:contextualSpacing/>
+    </w:pPr>
+  </w:style>
+  <w:style w:type="paragraph" w:styleId="ListParagraph">
+    <w:name w:val="List Paragraph"/>
+    <w:basedOn w:val="Normal"/>
+    <w:uiPriority w:val="34"/>
+    <w:qFormat/>
+    <w:rsid w:val="00235672"/>
+    <w:pPr>
+      <w:ind w:left="720"/>
+      <w:contextualSpacing/>
+    </w:pPr>
+  </w:style>
+  <w:style w:type="paragraph" w:styleId="MacroText">
+    <w:name w:val="macro"/>
+    <w:link w:val="MacroTextChar"/>
+    <w:uiPriority w:val="99"/>
+    <w:semiHidden/>
+    <w:unhideWhenUsed/>
+    <w:rsid w:val="00235672"/>
+    <w:pPr>
+      <w:tabs>
+        <w:tab w:val="left" w:pos="480"/>
+        <w:tab w:val="left" w:pos="960"/>
+        <w:tab w:val="left" w:pos="1440"/>
+        <w:tab w:val="left" w:pos="1920"/>
+        <w:tab w:val="left" w:pos="2400"/>
+        <w:tab w:val="left" w:pos="2880"/>
+        <w:tab w:val="left" w:pos="3360"/>
+        <w:tab w:val="left" w:pos="3840"/>
+        <w:tab w:val="left" w:pos="4320"/>
+      </w:tabs>
+      <w:spacing w:after="0"/>
+    </w:pPr>
+    <w:rPr>
+      <w:rFonts w:ascii="Consolas" w:hAnsi="Consolas" w:cs="Consolas"/>
+      <w:sz w:val="20"/>
+      <w:szCs w:val="20"/>
+    </w:rPr>
+  </w:style>
+  <w:style w:type="character" w:customStyle="1" w:styleId="MacroTextChar">
+    <w:name w:val="Macro Text Char"/>
+    <w:basedOn w:val="DefaultParagraphFont"/>
+    <w:link w:val="MacroText"/>
+    <w:uiPriority w:val="99"/>
+    <w:semiHidden/>
+    <w:rsid w:val="00235672"/>
+    <w:rPr>
+      <w:rFonts w:ascii="Consolas" w:hAnsi="Consolas" w:cs="Consolas"/>
+      <w:sz w:val="20"/>
+      <w:szCs w:val="20"/>
+    </w:rPr>
+  </w:style>
+  <w:style w:type="paragraph" w:styleId="MessageHeader">
+    <w:name w:val="Message Header"/>
+    <w:basedOn w:val="Normal"/>
+    <w:link w:val="MessageHeaderChar"/>
+    <w:uiPriority w:val="99"/>
+    <w:semiHidden/>
+    <w:unhideWhenUsed/>
+    <w:rsid w:val="00235672"/>
+    <w:pPr>
+      <w:pBdr>
+        <w:top w:val="single" w:sz="6" w:space="1" w:color="auto"/>
+        <w:left w:val="single" w:sz="6" w:space="1" w:color="auto"/>
+        <w:bottom w:val="single" w:sz="6" w:space="1" w:color="auto"/>
+        <w:right w:val="single" w:sz="6" w:space="1" w:color="auto"/>
+      </w:pBdr>
+      <w:shd w:val="pct20" w:color="auto" w:fill="auto"/>
+      <w:spacing w:after="0" w:line="240" w:lineRule="auto"/>
+      <w:ind w:left="1134" w:hanging="1134"/>
+    </w:pPr>
+    <w:rPr>
+      <w:rFonts w:asciiTheme="majorHAnsi" w:eastAsiaTheme="majorEastAsia" w:hAnsiTheme="majorHAnsi" w:cstheme="majorBidi"/>
+      <w:sz w:val="24"/>
+      <w:szCs w:val="24"/>
+    </w:rPr>
+  </w:style>
+  <w:style w:type="character" w:customStyle="1" w:styleId="MessageHeaderChar">
+    <w:name w:val="Message Header Char"/>
+    <w:basedOn w:val="DefaultParagraphFont"/>
+    <w:link w:val="MessageHeader"/>
+    <w:uiPriority w:val="99"/>
+    <w:semiHidden/>
+    <w:rsid w:val="00235672"/>
+    <w:rPr>
+      <w:rFonts w:asciiTheme="majorHAnsi" w:eastAsiaTheme="majorEastAsia" w:hAnsiTheme="majorHAnsi" w:cstheme="majorBidi"/>
+      <w:sz w:val="24"/>
+      <w:szCs w:val="24"/>
+      <w:shd w:val="pct20" w:color="auto" w:fill="auto"/>
+    </w:rPr>
+  </w:style>
+  <w:style w:type="paragraph" w:styleId="NoSpacing">
+    <w:name w:val="No Spacing"/>
+    <w:uiPriority w:val="1"/>
+    <w:qFormat/>
+    <w:rsid w:val="00235672"/>
+    <w:pPr>
+      <w:spacing w:after="0" w:line="240" w:lineRule="auto"/>
+    </w:pPr>
+  </w:style>
+  <w:style w:type="paragraph" w:styleId="NormalWeb">
+    <w:name w:val="Normal (Web)"/>
+    <w:basedOn w:val="Normal"/>
+    <w:uiPriority w:val="99"/>
+    <w:semiHidden/>
+    <w:unhideWhenUsed/>
+    <w:rsid w:val="00235672"/>
+    <w:rPr>
+      <w:rFonts w:ascii="Times New Roman" w:hAnsi="Times New Roman" w:cs="Times New Roman"/>
+      <w:sz w:val="24"/>
+      <w:szCs w:val="24"/>
+    </w:rPr>
+  </w:style>
+  <w:style w:type="paragraph" w:styleId="NormalIndent">
+    <w:name w:val="Normal Indent"/>
+    <w:basedOn w:val="Normal"/>
+    <w:uiPriority w:val="99"/>
+    <w:semiHidden/>
+    <w:unhideWhenUsed/>
+    <w:rsid w:val="00235672"/>
+    <w:pPr>
+      <w:ind w:left="720"/>
+    </w:pPr>
+  </w:style>
+  <w:style w:type="paragraph" w:styleId="NoteHeading">
+    <w:name w:val="Note Heading"/>
+    <w:basedOn w:val="Normal"/>
+    <w:next w:val="Normal"/>
+    <w:link w:val="NoteHeadingChar"/>
+    <w:uiPriority w:val="99"/>
+    <w:semiHidden/>
+    <w:unhideWhenUsed/>
+    <w:rsid w:val="00235672"/>
+    <w:pPr>
+      <w:spacing w:after="0" w:line="240" w:lineRule="auto"/>
+    </w:pPr>
+  </w:style>
+  <w:style w:type="character" w:customStyle="1" w:styleId="NoteHeadingChar">
+    <w:name w:val="Note Heading Char"/>
+    <w:basedOn w:val="DefaultParagraphFont"/>
+    <w:link w:val="NoteHeading"/>
+    <w:uiPriority w:val="99"/>
+    <w:semiHidden/>
+    <w:rsid w:val="00235672"/>
+  </w:style>
+  <w:style w:type="paragraph" w:styleId="PlainText">
+    <w:name w:val="Plain Text"/>
+    <w:basedOn w:val="Normal"/>
+    <w:link w:val="PlainTextChar"/>
+    <w:uiPriority w:val="99"/>
+    <w:semiHidden/>
+    <w:unhideWhenUsed/>
+    <w:rsid w:val="00235672"/>
+    <w:pPr>
+      <w:spacing w:after="0" w:line="240" w:lineRule="auto"/>
+    </w:pPr>
+    <w:rPr>
+      <w:rFonts w:ascii="Consolas" w:hAnsi="Consolas" w:cs="Consolas"/>
+      <w:sz w:val="21"/>
+      <w:szCs w:val="21"/>
+    </w:rPr>
+  </w:style>
+  <w:style w:type="character" w:customStyle="1" w:styleId="PlainTextChar">
+    <w:name w:val="Plain Text Char"/>
+    <w:basedOn w:val="DefaultParagraphFont"/>
+    <w:link w:val="PlainText"/>
+    <w:uiPriority w:val="99"/>
+    <w:semiHidden/>
+    <w:rsid w:val="00235672"/>
+    <w:rPr>
+      <w:rFonts w:ascii="Consolas" w:hAnsi="Consolas" w:cs="Consolas"/>
+      <w:sz w:val="21"/>
+      <w:szCs w:val="21"/>
+    </w:rPr>
+  </w:style>
+  <w:style w:type="paragraph" w:styleId="Quote">
+    <w:name w:val="Quote"/>
+    <w:basedOn w:val="Normal"/>
+    <w:next w:val="Normal"/>
+    <w:link w:val="QuoteChar"/>
+    <w:uiPriority w:val="29"/>
+    <w:qFormat/>
+    <w:rsid w:val="00235672"/>
+    <w:rPr>
+      <w:i/>
+      <w:iCs/>
+      <w:color w:val="000000" w:themeColor="text1"/>
+    </w:rPr>
+  </w:style>
+  <w:style w:type="character" w:customStyle="1" w:styleId="QuoteChar">
+    <w:name w:val="Quote Char"/>
+    <w:basedOn w:val="DefaultParagraphFont"/>
+    <w:link w:val="Quote"/>
+    <w:uiPriority w:val="29"/>
+    <w:rsid w:val="00235672"/>
+    <w:rPr>
+      <w:i/>
+      <w:iCs/>
+      <w:color w:val="000000" w:themeColor="text1"/>
+    </w:rPr>
+  </w:style>
+  <w:style w:type="paragraph" w:styleId="Salutation">
+    <w:name w:val="Salutation"/>
+    <w:basedOn w:val="Normal"/>
+    <w:next w:val="Normal"/>
+    <w:link w:val="SalutationChar"/>
+    <w:uiPriority w:val="99"/>
+    <w:semiHidden/>
+    <w:unhideWhenUsed/>
+    <w:rsid w:val="00235672"/>
+  </w:style>
+  <w:style w:type="character" w:customStyle="1" w:styleId="SalutationChar">
+    <w:name w:val="Salutation Char"/>
+    <w:basedOn w:val="DefaultParagraphFont"/>
+    <w:link w:val="Salutation"/>
+    <w:uiPriority w:val="99"/>
+    <w:semiHidden/>
+    <w:rsid w:val="00235672"/>
+  </w:style>
+  <w:style w:type="paragraph" w:styleId="Signature">
+    <w:name w:val="Signature"/>
+    <w:basedOn w:val="Normal"/>
+    <w:link w:val="SignatureChar"/>
+    <w:uiPriority w:val="99"/>
+    <w:semiHidden/>
+    <w:unhideWhenUsed/>
+    <w:rsid w:val="00235672"/>
+    <w:pPr>
+      <w:spacing w:after="0" w:line="240" w:lineRule="auto"/>
+      <w:ind w:left="4252"/>
+    </w:pPr>
+  </w:style>
+  <w:style w:type="character" w:customStyle="1" w:styleId="SignatureChar">
+    <w:name w:val="Signature Char"/>
+    <w:basedOn w:val="DefaultParagraphFont"/>
+    <w:link w:val="Signature"/>
+    <w:uiPriority w:val="99"/>
+    <w:semiHidden/>
+    <w:rsid w:val="00235672"/>
+  </w:style>
+  <w:style w:type="paragraph" w:styleId="Subtitle">
+    <w:name w:val="Subtitle"/>
+    <w:basedOn w:val="Normal"/>
+    <w:next w:val="Normal"/>
+    <w:link w:val="SubtitleChar"/>
+    <w:uiPriority w:val="11"/>
+    <w:qFormat/>
+    <w:rsid w:val="00235672"/>
+    <w:pPr>
+      <w:numPr>
+        <w:ilvl w:val="1"/>
+      </w:numPr>
+    </w:pPr>
+    <w:rPr>
+      <w:rFonts w:asciiTheme="majorHAnsi" w:eastAsiaTheme="majorEastAsia" w:hAnsiTheme="majorHAnsi" w:cstheme="majorBidi"/>
+      <w:i/>
+      <w:iCs/>
+      <w:color w:val="4F81BD" w:themeColor="accent1"/>
+      <w:spacing w:val="15"/>
+      <w:sz w:val="24"/>
+      <w:szCs w:val="24"/>
+    </w:rPr>
+  </w:style>
+  <w:style w:type="character" w:customStyle="1" w:styleId="SubtitleChar">
+    <w:name w:val="Subtitle Char"/>
+    <w:basedOn w:val="DefaultParagraphFont"/>
+    <w:link w:val="Subtitle"/>
+    <w:uiPriority w:val="11"/>
+    <w:rsid w:val="00235672"/>
+    <w:rPr>
+      <w:rFonts w:asciiTheme="majorHAnsi" w:eastAsiaTheme="majorEastAsia" w:hAnsiTheme="majorHAnsi" w:cstheme="majorBidi"/>
+      <w:i/>
+      <w:iCs/>
+      <w:color w:val="4F81BD" w:themeColor="accent1"/>
+      <w:spacing w:val="15"/>
+      <w:sz w:val="24"/>
+      <w:szCs w:val="24"/>
+    </w:rPr>
+  </w:style>
+  <w:style w:type="paragraph" w:styleId="TableofAuthorities">
+    <w:name w:val="table of authorities"/>
+    <w:basedOn w:val="Normal"/>
+    <w:next w:val="Normal"/>
+    <w:uiPriority w:val="99"/>
+    <w:semiHidden/>
+    <w:unhideWhenUsed/>
+    <w:rsid w:val="00235672"/>
+    <w:pPr>
+      <w:spacing w:after="0"/>
+      <w:ind w:left="220" w:hanging="220"/>
+    </w:pPr>
+  </w:style>
+  <w:style w:type="paragraph" w:styleId="TableofFigures">
+    <w:name w:val="table of figures"/>
+    <w:basedOn w:val="Normal"/>
+    <w:next w:val="Normal"/>
+    <w:uiPriority w:val="99"/>
+    <w:semiHidden/>
+    <w:unhideWhenUsed/>
+    <w:rsid w:val="00235672"/>
+    <w:pPr>
+      <w:spacing w:after="0"/>
+    </w:pPr>
+  </w:style>
+  <w:style w:type="paragraph" w:styleId="Title">
+    <w:name w:val="Title"/>
+    <w:basedOn w:val="Normal"/>
+    <w:next w:val="Normal"/>
+    <w:link w:val="TitleChar"/>
+    <w:uiPriority w:val="10"/>
+    <w:qFormat/>
+    <w:rsid w:val="00235672"/>
+    <w:pPr>
+      <w:pBdr>
+        <w:bottom w:val="single" w:sz="8" w:space="4" w:color="4F81BD" w:themeColor="accent1"/>
+      </w:pBdr>
+      <w:spacing w:after="300" w:line="240" w:lineRule="auto"/>
+      <w:contextualSpacing/>
+    </w:pPr>
+    <w:rPr>
+      <w:rFonts w:asciiTheme="majorHAnsi" w:eastAsiaTheme="majorEastAsia" w:hAnsiTheme="majorHAnsi" w:cstheme="majorBidi"/>
+      <w:color w:val="17365D" w:themeColor="text2" w:themeShade="BF"/>
+      <w:spacing w:val="5"/>
+      <w:kern w:val="28"/>
+      <w:sz w:val="52"/>
+      <w:szCs w:val="52"/>
+    </w:rPr>
+  </w:style>
+  <w:style w:type="character" w:customStyle="1" w:styleId="TitleChar">
+    <w:name w:val="Title Char"/>
+    <w:basedOn w:val="DefaultParagraphFont"/>
+    <w:link w:val="Title"/>
+    <w:uiPriority w:val="10"/>
+    <w:rsid w:val="00235672"/>
+    <w:rPr>
+      <w:rFonts w:asciiTheme="majorHAnsi" w:eastAsiaTheme="majorEastAsia" w:hAnsiTheme="majorHAnsi" w:cstheme="majorBidi"/>
+      <w:color w:val="17365D" w:themeColor="text2" w:themeShade="BF"/>
+      <w:spacing w:val="5"/>
+      <w:kern w:val="28"/>
+      <w:sz w:val="52"/>
+      <w:szCs w:val="52"/>
+    </w:rPr>
+  </w:style>
+  <w:style w:type="paragraph" w:styleId="TOAHeading">
+    <w:name w:val="toa heading"/>
+    <w:basedOn w:val="Normal"/>
+    <w:next w:val="Normal"/>
+    <w:uiPriority w:val="99"/>
+    <w:semiHidden/>
+    <w:unhideWhenUsed/>
+    <w:rsid w:val="00235672"/>
+    <w:pPr>
+      <w:spacing w:before="120"/>
+    </w:pPr>
+    <w:rPr>
+      <w:rFonts w:asciiTheme="majorHAnsi" w:eastAsiaTheme="majorEastAsia" w:hAnsiTheme="majorHAnsi" w:cstheme="majorBidi"/>
+      <w:b/>
+      <w:bCs/>
+      <w:sz w:val="24"/>
+      <w:szCs w:val="24"/>
+    </w:rPr>
+  </w:style>
+  <w:style w:type="paragraph" w:styleId="TOC1">
+    <w:name w:val="toc 1"/>
+    <w:basedOn w:val="Normal"/>
+    <w:next w:val="Normal"/>
+    <w:autoRedefine/>
+    <w:uiPriority w:val="39"/>
+    <w:semiHidden/>
+    <w:unhideWhenUsed/>
+    <w:rsid w:val="00235672"/>
+    <w:pPr>
+      <w:spacing w:after="100"/>
+    </w:pPr>
+  </w:style>
+  <w:style w:type="paragraph" w:styleId="TOC2">
+    <w:name w:val="toc 2"/>
+    <w:basedOn w:val="Normal"/>
+    <w:next w:val="Normal"/>
+    <w:autoRedefine/>
+    <w:uiPriority w:val="39"/>
+    <w:semiHidden/>
+    <w:unhideWhenUsed/>
+    <w:rsid w:val="00235672"/>
+    <w:pPr>
+      <w:spacing w:after="100"/>
+      <w:ind w:left="220"/>
+    </w:pPr>
+  </w:style>
+  <w:style w:type="paragraph" w:styleId="TOC3">
+    <w:name w:val="toc 3"/>
+    <w:basedOn w:val="Normal"/>
+    <w:next w:val="Normal"/>
+    <w:autoRedefine/>
+    <w:uiPriority w:val="39"/>
+    <w:semiHidden/>
+    <w:unhideWhenUsed/>
+    <w:rsid w:val="00235672"/>
+    <w:pPr>
+      <w:spacing w:after="100"/>
+      <w:ind w:left="440"/>
+    </w:pPr>
+  </w:style>
+  <w:style w:type="paragraph" w:styleId="TOC4">
+    <w:name w:val="toc 4"/>
+    <w:basedOn w:val="Normal"/>
+    <w:next w:val="Normal"/>
+    <w:autoRedefine/>
+    <w:uiPriority w:val="39"/>
+    <w:semiHidden/>
+    <w:unhideWhenUsed/>
+    <w:rsid w:val="00235672"/>
+    <w:pPr>
+      <w:spacing w:after="100"/>
+      <w:ind w:left="660"/>
+    </w:pPr>
+  </w:style>
+  <w:style w:type="paragraph" w:styleId="TOC5">
+    <w:name w:val="toc 5"/>
+    <w:basedOn w:val="Normal"/>
+    <w:next w:val="Normal"/>
+    <w:autoRedefine/>
+    <w:uiPriority w:val="39"/>
+    <w:semiHidden/>
+    <w:unhideWhenUsed/>
+    <w:rsid w:val="00235672"/>
+    <w:pPr>
+      <w:spacing w:after="100"/>
+      <w:ind w:left="880"/>
+    </w:pPr>
+  </w:style>
+  <w:style w:type="paragraph" w:styleId="TOC6">
+    <w:name w:val="toc 6"/>
+    <w:basedOn w:val="Normal"/>
+    <w:next w:val="Normal"/>
+    <w:autoRedefine/>
+    <w:uiPriority w:val="39"/>
+    <w:semiHidden/>
+    <w:unhideWhenUsed/>
+    <w:rsid w:val="00235672"/>
+    <w:pPr>
+      <w:spacing w:after="100"/>
+      <w:ind w:left="1100"/>
+    </w:pPr>
+  </w:style>
+  <w:style w:type="paragraph" w:styleId="TOC7">
+    <w:name w:val="toc 7"/>
+    <w:basedOn w:val="Normal"/>
+    <w:next w:val="Normal"/>
+    <w:autoRedefine/>
+    <w:uiPriority w:val="39"/>
+    <w:semiHidden/>
+    <w:unhideWhenUsed/>
+    <w:rsid w:val="00235672"/>
+    <w:pPr>
+      <w:spacing w:after="100"/>
+      <w:ind w:left="1320"/>
+    </w:pPr>
+  </w:style>
+  <w:style w:type="paragraph" w:styleId="TOC8">
+    <w:name w:val="toc 8"/>
+    <w:basedOn w:val="Normal"/>
+    <w:next w:val="Normal"/>
+    <w:autoRedefine/>
+    <w:uiPriority w:val="39"/>
+    <w:semiHidden/>
+    <w:unhideWhenUsed/>
+    <w:rsid w:val="00235672"/>
+    <w:pPr>
+      <w:spacing w:after="100"/>
+      <w:ind w:left="1540"/>
+    </w:pPr>
+  </w:style>
+  <w:style w:type="paragraph" w:styleId="TOC9">
+    <w:name w:val="toc 9"/>
+    <w:basedOn w:val="Normal"/>
+    <w:next w:val="Normal"/>
+    <w:autoRedefine/>
+    <w:uiPriority w:val="39"/>
+    <w:semiHidden/>
+    <w:unhideWhenUsed/>
+    <w:rsid w:val="00235672"/>
+    <w:pPr>
+      <w:spacing w:after="100"/>
+      <w:ind w:left="1760"/>
+    </w:pPr>
+  </w:style>
+  <w:style w:type="paragraph" w:styleId="TOCHeading">
+    <w:name w:val="TOC Heading"/>
+    <w:basedOn w:val="Heading1"/>
+    <w:next w:val="Normal"/>
+    <w:uiPriority w:val="39"/>
+    <w:semiHidden/>
+    <w:unhideWhenUsed/>
+    <w:qFormat/>
+    <w:rsid w:val="00235672"/>
+    <w:pPr>
+      <w:outlineLvl w:val="9"/>
+    </w:pPr>
   </w:style>
 </w:styles>
 </file>

</xml_diff>